<commit_message>
Versión 2 opciones de ruta
</commit_message>
<xml_diff>
--- a/RUTA.docx
+++ b/RUTA.docx
@@ -26,18 +26,10 @@
       </w:pPr>
       <w:r>
         <w:rPr>
-          <w:rFonts w:ascii="Segoe UI Emoji" w:hAnsi="Segoe UI Emoji" w:cs="Segoe UI Emoji"/>
-          <w:b/>
-          <w:bCs/>
-        </w:rPr>
-        <w:t>⏰</w:t>
-      </w:r>
-      <w:r>
-        <w:rPr>
-          <w:b/>
-          <w:bCs/>
-        </w:rPr>
-        <w:t xml:space="preserve"> Cronograma detallado:</w:t>
+          <w:b/>
+          <w:bCs/>
+        </w:rPr>
+        <w:t>Cronograma detallado:</w:t>
       </w:r>
     </w:p>
     <w:p>
@@ -49,7 +41,13 @@
         <w:t>6:45 AM</w:t>
       </w:r>
       <w:r>
-        <w:t xml:space="preserve">: Desayuno rápido en Castro, salida </w:t>
+        <w:t xml:space="preserve">: Desayuno en </w:t>
+      </w:r>
+      <w:r>
+        <w:t>cabaña</w:t>
+      </w:r>
+      <w:r>
+        <w:t xml:space="preserve">, salida </w:t>
       </w:r>
       <w:r>
         <w:rPr>
@@ -62,7 +60,7 @@
     <w:p>
       <w:r>
         <w:pict w14:anchorId="7DDF69B4">
-          <v:rect id="_x0000_i1157" style="width:0;height:1.5pt" o:hralign="center" o:hrstd="t" o:hr="t" fillcolor="#a0a0a0" stroked="f"/>
+          <v:rect id="_x0000_i1025" style="width:0;height:1.5pt" o:hralign="center" o:hrstd="t" o:hr="t" fillcolor="#a0a0a0" stroked="f"/>
         </w:pict>
       </w:r>
     </w:p>
@@ -109,8 +107,17 @@
           <w:b/>
           <w:bCs/>
         </w:rPr>
-        <w:t>Ferry Chacao → Pargua</w:t>
-      </w:r>
+        <w:t xml:space="preserve">Ferry Chacao → </w:t>
+      </w:r>
+      <w:proofErr w:type="spellStart"/>
+      <w:r>
+        <w:rPr>
+          <w:b/>
+          <w:bCs/>
+        </w:rPr>
+        <w:t>Pargua</w:t>
+      </w:r>
+      <w:proofErr w:type="spellEnd"/>
       <w:r>
         <w:t xml:space="preserve"> (30 min cruce)</w:t>
       </w:r>
@@ -146,13 +153,21 @@
         <w:t>8:30-10:00 AM</w:t>
       </w:r>
       <w:r>
-        <w:t>: Pargua → Puerto Montt (90 km, 1.5h)</w:t>
+        <w:t xml:space="preserve">: </w:t>
+      </w:r>
+      <w:proofErr w:type="spellStart"/>
+      <w:r>
+        <w:t>Pargua</w:t>
+      </w:r>
+      <w:proofErr w:type="spellEnd"/>
+      <w:r>
+        <w:t xml:space="preserve"> → Puerto Montt (90 km, 1.5h)</w:t>
       </w:r>
     </w:p>
     <w:p>
       <w:r>
         <w:pict w14:anchorId="7EE709C2">
-          <v:rect id="_x0000_i1158" style="width:0;height:1.5pt" o:hralign="center" o:hrstd="t" o:hr="t" fillcolor="#a0a0a0" stroked="f"/>
+          <v:rect id="_x0000_i1026" style="width:0;height:1.5pt" o:hralign="center" o:hrstd="t" o:hr="t" fillcolor="#a0a0a0" stroked="f"/>
         </w:pict>
       </w:r>
     </w:p>
@@ -175,25 +190,7 @@
         <w:t>PUERTO MONTT - ANGELMÓ</w:t>
       </w:r>
       <w:r>
-        <w:t xml:space="preserve"> </w:t>
-      </w:r>
-      <w:r>
-        <w:rPr>
-          <w:rFonts w:ascii="Segoe UI Emoji" w:hAnsi="Segoe UI Emoji" w:cs="Segoe UI Emoji"/>
-        </w:rPr>
-        <w:t>⭐⭐⭐⭐⭐</w:t>
-      </w:r>
-      <w:r>
         <w:t xml:space="preserve"> (1h 45min)</w:t>
-      </w:r>
-    </w:p>
-    <w:p>
-      <w:r>
-        <w:rPr>
-          <w:b/>
-          <w:bCs/>
-        </w:rPr>
-        <w:t>Imperdibles:</w:t>
       </w:r>
     </w:p>
     <w:p>
@@ -208,10 +205,19 @@
           <w:b/>
           <w:bCs/>
         </w:rPr>
-        <w:t>Mercado de Angelmó</w:t>
-      </w:r>
-      <w:r>
-        <w:t xml:space="preserve"> (artesanía rápida)</w:t>
+        <w:t xml:space="preserve">Mercado de </w:t>
+      </w:r>
+      <w:proofErr w:type="spellStart"/>
+      <w:r>
+        <w:rPr>
+          <w:b/>
+          <w:bCs/>
+        </w:rPr>
+        <w:t>Angelmó</w:t>
+      </w:r>
+      <w:proofErr w:type="spellEnd"/>
+      <w:r>
+        <w:t xml:space="preserve"> (artesanía)</w:t>
       </w:r>
     </w:p>
     <w:p>
@@ -223,54 +229,13 @@
       </w:pPr>
       <w:r>
         <w:rPr>
-          <w:rFonts w:ascii="Segoe UI Emoji" w:hAnsi="Segoe UI Emoji" w:cs="Segoe UI Emoji"/>
-          <w:b/>
-          <w:bCs/>
-        </w:rPr>
-        <w:t>🦭</w:t>
-      </w:r>
-      <w:r>
-        <w:rPr>
-          <w:b/>
-          <w:bCs/>
-        </w:rPr>
-        <w:t xml:space="preserve"> LOBOS MARINOS en el muelle</w:t>
+          <w:b/>
+          <w:bCs/>
+        </w:rPr>
+        <w:t>LOBOS MARINOS en el muelle</w:t>
       </w:r>
       <w:r>
         <w:t xml:space="preserve"> (30-45 min): </w:t>
-      </w:r>
-    </w:p>
-    <w:p>
-      <w:pPr>
-        <w:numPr>
-          <w:ilvl w:val="1"/>
-          <w:numId w:val="2"/>
-        </w:numPr>
-      </w:pPr>
-      <w:r>
-        <w:t>Se ven desde el muelle GRATIS</w:t>
-      </w:r>
-    </w:p>
-    <w:p>
-      <w:pPr>
-        <w:numPr>
-          <w:ilvl w:val="1"/>
-          <w:numId w:val="2"/>
-        </w:numPr>
-      </w:pPr>
-      <w:r>
-        <w:t>Súper entretenido para el niño</w:t>
-      </w:r>
-    </w:p>
-    <w:p>
-      <w:pPr>
-        <w:numPr>
-          <w:ilvl w:val="1"/>
-          <w:numId w:val="2"/>
-        </w:numPr>
-      </w:pPr>
-      <w:r>
-        <w:t>Los pescadores les tiran pescado</w:t>
       </w:r>
     </w:p>
     <w:p>
@@ -300,7 +265,7 @@
         <w:t>Opcional</w:t>
       </w:r>
       <w:r>
-        <w:t xml:space="preserve"> (si el niño tiene energía):</w:t>
+        <w:t>:</w:t>
       </w:r>
     </w:p>
     <w:p>
@@ -325,10 +290,22 @@
           <w:b/>
           <w:bCs/>
         </w:rPr>
-        <w:t>Isla Tenglo</w:t>
-      </w:r>
-      <w:r>
-        <w:t xml:space="preserve"> (cruce rápido $1.000 pp): </w:t>
+        <w:t xml:space="preserve">Isla </w:t>
+      </w:r>
+      <w:proofErr w:type="spellStart"/>
+      <w:r>
+        <w:rPr>
+          <w:b/>
+          <w:bCs/>
+        </w:rPr>
+        <w:t>Tenglo</w:t>
+      </w:r>
+      <w:proofErr w:type="spellEnd"/>
+      <w:r>
+        <w:t>:</w:t>
+      </w:r>
+      <w:r>
+        <w:t xml:space="preserve"> </w:t>
       </w:r>
     </w:p>
     <w:p>
@@ -350,7 +327,7 @@
         </w:numPr>
       </w:pPr>
       <w:r>
-        <w:t>Caminata corta en la isla (20 min)</w:t>
+        <w:t>Caminata en la isla</w:t>
       </w:r>
     </w:p>
     <w:p>
@@ -370,8 +347,31 @@
           <w:b/>
           <w:bCs/>
         </w:rPr>
-        <w:t>Si NO van a Isla Tenglo</w:t>
-      </w:r>
+        <w:t>Si NO va</w:t>
+      </w:r>
+      <w:r>
+        <w:rPr>
+          <w:b/>
+          <w:bCs/>
+        </w:rPr>
+        <w:t>mos</w:t>
+      </w:r>
+      <w:r>
+        <w:rPr>
+          <w:b/>
+          <w:bCs/>
+        </w:rPr>
+        <w:t xml:space="preserve"> a Isla </w:t>
+      </w:r>
+      <w:proofErr w:type="spellStart"/>
+      <w:r>
+        <w:rPr>
+          <w:b/>
+          <w:bCs/>
+        </w:rPr>
+        <w:t>Tenglo</w:t>
+      </w:r>
+      <w:proofErr w:type="spellEnd"/>
       <w:r>
         <w:t>:</w:t>
       </w:r>
@@ -384,15 +384,15 @@
         </w:numPr>
       </w:pPr>
       <w:r>
-        <w:t>Salida de Angelmó: 11:45 AM</w:t>
-      </w:r>
-    </w:p>
-    <w:p>
-      <w:r>
-        <w:lastRenderedPageBreak/>
-        <w:pict w14:anchorId="006E62EC">
-          <v:rect id="_x0000_i1159" style="width:0;height:1.5pt" o:hralign="center" o:hrstd="t" o:hr="t" fillcolor="#a0a0a0" stroked="f"/>
-        </w:pict>
+        <w:t xml:space="preserve">Salida de </w:t>
+      </w:r>
+      <w:proofErr w:type="spellStart"/>
+      <w:r>
+        <w:t>Angelmó</w:t>
+      </w:r>
+      <w:proofErr w:type="spellEnd"/>
+      <w:r>
+        <w:t>: 11:45 AM</w:t>
       </w:r>
     </w:p>
     <w:p>
@@ -441,25 +441,7 @@
         <w:t>PUERTO VARAS</w:t>
       </w:r>
       <w:r>
-        <w:t xml:space="preserve"> </w:t>
-      </w:r>
-      <w:r>
-        <w:rPr>
-          <w:rFonts w:ascii="Segoe UI Emoji" w:hAnsi="Segoe UI Emoji" w:cs="Segoe UI Emoji"/>
-        </w:rPr>
-        <w:t>⭐⭐⭐⭐⭐</w:t>
-      </w:r>
-      <w:r>
         <w:t xml:space="preserve"> (3h)</w:t>
-      </w:r>
-    </w:p>
-    <w:p>
-      <w:r>
-        <w:rPr>
-          <w:b/>
-          <w:bCs/>
-        </w:rPr>
-        <w:t>Imperdibles:</w:t>
       </w:r>
     </w:p>
     <w:p>
@@ -491,12 +473,20 @@
     <w:p>
       <w:pPr>
         <w:numPr>
-          <w:ilvl w:val="1"/>
+          <w:ilvl w:val="0"/>
           <w:numId w:val="5"/>
         </w:numPr>
       </w:pPr>
       <w:r>
-        <w:t>Recomendaciones: La Marca, Donde El Gordito, Casa Valdés</w:t>
+        <w:rPr>
+          <w:b/>
+          <w:bCs/>
+        </w:rPr>
+        <w:lastRenderedPageBreak/>
+        <w:t>Plaza de Armas</w:t>
+      </w:r>
+      <w:r>
+        <w:t xml:space="preserve"> (20 min): </w:t>
       </w:r>
     </w:p>
     <w:p>
@@ -511,10 +501,19 @@
           <w:b/>
           <w:bCs/>
         </w:rPr>
-        <w:t>Plaza de Armas</w:t>
-      </w:r>
-      <w:r>
-        <w:t xml:space="preserve"> (20 min): </w:t>
+        <w:t xml:space="preserve">Costanera/Paseo </w:t>
+      </w:r>
+      <w:proofErr w:type="spellStart"/>
+      <w:r>
+        <w:rPr>
+          <w:b/>
+          <w:bCs/>
+        </w:rPr>
+        <w:t>Philippi</w:t>
+      </w:r>
+      <w:proofErr w:type="spellEnd"/>
+      <w:r>
+        <w:t xml:space="preserve"> (1h): </w:t>
       </w:r>
     </w:p>
     <w:p>
@@ -525,7 +524,7 @@
         </w:numPr>
       </w:pPr>
       <w:r>
-        <w:t>Iglesia del Sagrado Corazón (exterior)</w:t>
+        <w:t>Vista al Volcán Osorno</w:t>
       </w:r>
     </w:p>
     <w:p>
@@ -536,7 +535,18 @@
         </w:numPr>
       </w:pPr>
       <w:r>
-        <w:t>Foto icónica</w:t>
+        <w:t>Lago Llanquihue</w:t>
+      </w:r>
+    </w:p>
+    <w:p>
+      <w:pPr>
+        <w:numPr>
+          <w:ilvl w:val="1"/>
+          <w:numId w:val="5"/>
+        </w:numPr>
+      </w:pPr>
+      <w:r>
+        <w:t>Helados artesanales (imperdible)</w:t>
       </w:r>
     </w:p>
     <w:p>
@@ -551,10 +561,10 @@
           <w:b/>
           <w:bCs/>
         </w:rPr>
-        <w:t>Costanera/Paseo Philippi</w:t>
-      </w:r>
-      <w:r>
-        <w:t xml:space="preserve"> (1h): </w:t>
+        <w:t>Calle San Francisco</w:t>
+      </w:r>
+      <w:r>
+        <w:t xml:space="preserve"> (30 min): </w:t>
       </w:r>
     </w:p>
     <w:p>
@@ -565,7 +575,7 @@
         </w:numPr>
       </w:pPr>
       <w:r>
-        <w:t>Vista al Volcán Osorno</w:t>
+        <w:t>Casas alemanas patrimoniales</w:t>
       </w:r>
     </w:p>
     <w:p>
@@ -576,7 +586,7 @@
         </w:numPr>
       </w:pPr>
       <w:r>
-        <w:t>Lago Llanquihue</w:t>
+        <w:t>Tiendas de chocolate</w:t>
       </w:r>
     </w:p>
     <w:p>
@@ -587,68 +597,6 @@
         </w:numPr>
       </w:pPr>
       <w:r>
-        <w:t>El niño puede correr/jugar</w:t>
-      </w:r>
-    </w:p>
-    <w:p>
-      <w:pPr>
-        <w:numPr>
-          <w:ilvl w:val="1"/>
-          <w:numId w:val="5"/>
-        </w:numPr>
-      </w:pPr>
-      <w:r>
-        <w:t>Helados artesanales (imperdible)</w:t>
-      </w:r>
-    </w:p>
-    <w:p>
-      <w:pPr>
-        <w:numPr>
-          <w:ilvl w:val="0"/>
-          <w:numId w:val="5"/>
-        </w:numPr>
-      </w:pPr>
-      <w:r>
-        <w:rPr>
-          <w:b/>
-          <w:bCs/>
-        </w:rPr>
-        <w:t>Calle San Francisco</w:t>
-      </w:r>
-      <w:r>
-        <w:t xml:space="preserve"> (30 min): </w:t>
-      </w:r>
-    </w:p>
-    <w:p>
-      <w:pPr>
-        <w:numPr>
-          <w:ilvl w:val="1"/>
-          <w:numId w:val="5"/>
-        </w:numPr>
-      </w:pPr>
-      <w:r>
-        <w:t>Casas alemanas patrimoniales</w:t>
-      </w:r>
-    </w:p>
-    <w:p>
-      <w:pPr>
-        <w:numPr>
-          <w:ilvl w:val="1"/>
-          <w:numId w:val="5"/>
-        </w:numPr>
-      </w:pPr>
-      <w:r>
-        <w:t>Tiendas de chocolate</w:t>
-      </w:r>
-    </w:p>
-    <w:p>
-      <w:pPr>
-        <w:numPr>
-          <w:ilvl w:val="1"/>
-          <w:numId w:val="5"/>
-        </w:numPr>
-      </w:pPr>
-      <w:r>
         <w:t>Artesanía</w:t>
       </w:r>
     </w:p>
@@ -678,7 +626,7 @@
     <w:p>
       <w:r>
         <w:pict w14:anchorId="25D5AC90">
-          <v:rect id="_x0000_i1160" style="width:0;height:1.5pt" o:hralign="center" o:hrstd="t" o:hr="t" fillcolor="#a0a0a0" stroked="f"/>
+          <v:rect id="_x0000_i1028" style="width:0;height:1.5pt" o:hralign="center" o:hrstd="t" o:hr="t" fillcolor="#a0a0a0" stroked="f"/>
         </w:pict>
       </w:r>
     </w:p>
@@ -699,18 +647,6 @@
           <w:bCs/>
         </w:rPr>
         <w:t>ENSENADA</w:t>
-      </w:r>
-      <w:r>
-        <w:t xml:space="preserve"> - Check-in y tarde libre</w:t>
-      </w:r>
-    </w:p>
-    <w:p>
-      <w:r>
-        <w:rPr>
-          <w:b/>
-          <w:bCs/>
-        </w:rPr>
-        <w:t>Imperdibles:</w:t>
       </w:r>
     </w:p>
     <w:p>
@@ -720,12 +656,21 @@
           <w:numId w:val="7"/>
         </w:numPr>
       </w:pPr>
-      <w:r>
-        <w:rPr>
-          <w:b/>
-          <w:bCs/>
-        </w:rPr>
-        <w:t>Check-in cabaña</w:t>
+      <w:proofErr w:type="spellStart"/>
+      <w:r>
+        <w:rPr>
+          <w:b/>
+          <w:bCs/>
+        </w:rPr>
+        <w:t>Check</w:t>
+      </w:r>
+      <w:proofErr w:type="spellEnd"/>
+      <w:r>
+        <w:rPr>
+          <w:b/>
+          <w:bCs/>
+        </w:rPr>
+        <w:t>-in cabaña</w:t>
       </w:r>
       <w:r>
         <w:t xml:space="preserve"> (15 min)</w:t>
@@ -752,35 +697,19 @@
     <w:p>
       <w:pPr>
         <w:numPr>
-          <w:ilvl w:val="1"/>
+          <w:ilvl w:val="0"/>
           <w:numId w:val="7"/>
         </w:numPr>
       </w:pPr>
       <w:r>
-        <w:lastRenderedPageBreak/>
-        <w:t>Arena volcánica negra</w:t>
-      </w:r>
-    </w:p>
-    <w:p>
-      <w:pPr>
-        <w:numPr>
-          <w:ilvl w:val="1"/>
-          <w:numId w:val="7"/>
-        </w:numPr>
-      </w:pPr>
-      <w:r>
-        <w:t>El niño puede jugar tranquilo</w:t>
-      </w:r>
-    </w:p>
-    <w:p>
-      <w:pPr>
-        <w:numPr>
-          <w:ilvl w:val="1"/>
-          <w:numId w:val="7"/>
-        </w:numPr>
-      </w:pPr>
-      <w:r>
-        <w:t>Vista directa al Volcán Osorno</w:t>
+        <w:rPr>
+          <w:b/>
+          <w:bCs/>
+        </w:rPr>
+        <w:t>Caminata por Ensenada</w:t>
+      </w:r>
+      <w:r>
+        <w:t xml:space="preserve"> (30 min)</w:t>
       </w:r>
     </w:p>
     <w:p>
@@ -795,17 +724,129 @@
           <w:b/>
           <w:bCs/>
         </w:rPr>
-        <w:t>Caminata por Ensenada</w:t>
-      </w:r>
-      <w:r>
-        <w:t xml:space="preserve"> (30 min)</w:t>
+        <w:t xml:space="preserve">Cena </w:t>
+      </w:r>
+      <w:r>
+        <w:t>en cabaña o restaurant local</w:t>
+      </w:r>
+    </w:p>
+    <w:p>
+      <w:r>
+        <w:pict w14:anchorId="1149C5F7">
+          <v:rect id="_x0000_i1029" style="width:0;height:1.5pt" o:hralign="center" o:hrstd="t" o:hr="t" fillcolor="#a0a0a0" stroked="f"/>
+        </w:pict>
+      </w:r>
+    </w:p>
+    <w:p>
+      <w:pPr>
+        <w:rPr>
+          <w:b/>
+          <w:bCs/>
+        </w:rPr>
+      </w:pPr>
+      <w:r>
+        <w:rPr>
+          <w:b/>
+          <w:bCs/>
+        </w:rPr>
+        <w:t>DÍA 5: ENSENADA → PETROHUÉ → TODOS LOS SANTOS → RALÚN → PUERTO OCTAY → LLANQUIHUE</w:t>
+      </w:r>
+    </w:p>
+    <w:p>
+      <w:r>
+        <w:rPr>
+          <w:b/>
+          <w:bCs/>
+        </w:rPr>
+        <w:t>7:30 AM</w:t>
+      </w:r>
+      <w:r>
+        <w:t>: Desayuno en cabaña</w:t>
+      </w:r>
+      <w:r>
+        <w:br/>
+      </w:r>
+      <w:r>
+        <w:rPr>
+          <w:b/>
+          <w:bCs/>
+        </w:rPr>
+        <w:t>8:00 AM</w:t>
+      </w:r>
+      <w:r>
+        <w:t xml:space="preserve">: </w:t>
+      </w:r>
+      <w:proofErr w:type="spellStart"/>
+      <w:r>
+        <w:t>Check-out</w:t>
+      </w:r>
+      <w:proofErr w:type="spellEnd"/>
+      <w:r>
+        <w:t xml:space="preserve"> Ensenada</w:t>
+      </w:r>
+    </w:p>
+    <w:p>
+      <w:pPr>
+        <w:rPr>
+          <w:b/>
+          <w:bCs/>
+        </w:rPr>
+      </w:pPr>
+      <w:r>
+        <w:rPr>
+          <w:b/>
+          <w:bCs/>
+        </w:rPr>
+        <w:t>MAÑANA:</w:t>
+      </w:r>
+    </w:p>
+    <w:p>
+      <w:r>
+        <w:rPr>
+          <w:b/>
+          <w:bCs/>
+        </w:rPr>
+        <w:t>8:00-8:20 AM</w:t>
+      </w:r>
+      <w:r>
+        <w:t xml:space="preserve">: Ensenada → </w:t>
+      </w:r>
+      <w:proofErr w:type="spellStart"/>
+      <w:r>
+        <w:t>Petrohué</w:t>
+      </w:r>
+      <w:proofErr w:type="spellEnd"/>
+      <w:r>
+        <w:t xml:space="preserve"> (20 km, 20 min) </w:t>
+      </w:r>
+    </w:p>
+    <w:p>
+      <w:r>
+        <w:rPr>
+          <w:b/>
+          <w:bCs/>
+        </w:rPr>
+        <w:t>8:30-11:00 AM</w:t>
+      </w:r>
+      <w:r>
+        <w:t xml:space="preserve">: </w:t>
+      </w:r>
+      <w:r>
+        <w:rPr>
+          <w:b/>
+          <w:bCs/>
+        </w:rPr>
+        <w:t>SALTOS DEL PETROHUÉ</w:t>
+      </w:r>
+      <w:r>
+        <w:t xml:space="preserve"> (2.5h completas)</w:t>
       </w:r>
     </w:p>
     <w:p>
       <w:pPr>
         <w:numPr>
           <w:ilvl w:val="0"/>
-          <w:numId w:val="7"/>
+          <w:numId w:val="9"/>
         </w:numPr>
       </w:pPr>
       <w:r>
@@ -813,46 +854,1073 @@
           <w:b/>
           <w:bCs/>
         </w:rPr>
-        <w:t>Cena tranquila</w:t>
-      </w:r>
-      <w:r>
-        <w:t xml:space="preserve"> en cabaña o restaurant local</w:t>
-      </w:r>
-    </w:p>
-    <w:p>
-      <w:r>
-        <w:rPr>
-          <w:b/>
-          <w:bCs/>
-        </w:rPr>
-        <w:t>7:00 PM</w:t>
-      </w:r>
-      <w:r>
-        <w:t>: A dormir temprano (día largo, mañana salida 8 AM)</w:t>
-      </w:r>
-    </w:p>
-    <w:p>
-      <w:r>
-        <w:pict w14:anchorId="1149C5F7">
-          <v:rect id="_x0000_i1161" style="width:0;height:1.5pt" o:hralign="center" o:hrstd="t" o:hr="t" fillcolor="#a0a0a0" stroked="f"/>
+        <w:t>Circuito completo de pasarelas</w:t>
+      </w:r>
+      <w:r>
+        <w:t xml:space="preserve"> (1.5h): </w:t>
+      </w:r>
+    </w:p>
+    <w:p>
+      <w:pPr>
+        <w:numPr>
+          <w:ilvl w:val="0"/>
+          <w:numId w:val="9"/>
+        </w:numPr>
+      </w:pPr>
+      <w:r>
+        <w:rPr>
+          <w:b/>
+          <w:bCs/>
+        </w:rPr>
+        <w:t>Mirador Volcán Osorno</w:t>
+      </w:r>
+      <w:r>
+        <w:t xml:space="preserve"> (15 min): </w:t>
+      </w:r>
+    </w:p>
+    <w:p>
+      <w:r>
+        <w:lastRenderedPageBreak/>
+        <w:pict w14:anchorId="23EF729B">
+          <v:rect id="_x0000_i1032" style="width:0;height:1.5pt" o:hralign="center" o:hrstd="t" o:hr="t" fillcolor="#a0a0a0" stroked="f"/>
         </w:pict>
       </w:r>
     </w:p>
     <w:p>
       <w:r>
         <w:rPr>
-          <w:rFonts w:ascii="Segoe UI Emoji" w:hAnsi="Segoe UI Emoji" w:cs="Segoe UI Emoji"/>
-          <w:b/>
-          <w:bCs/>
-        </w:rPr>
-        <w:t>📍</w:t>
-      </w:r>
-      <w:r>
-        <w:rPr>
-          <w:b/>
-          <w:bCs/>
-        </w:rPr>
-        <w:t xml:space="preserve"> PERNOCTAR: ENSENADA (Base 1 - noche 1/2)</w:t>
+          <w:b/>
+          <w:bCs/>
+        </w:rPr>
+        <w:t>11:00-11:15 AM</w:t>
+      </w:r>
+      <w:r>
+        <w:t xml:space="preserve">: </w:t>
+      </w:r>
+      <w:proofErr w:type="spellStart"/>
+      <w:r>
+        <w:t>Petrohué</w:t>
+      </w:r>
+      <w:proofErr w:type="spellEnd"/>
+      <w:r>
+        <w:t xml:space="preserve"> → Lago Todos los Santos (5 km, 5 min)</w:t>
+      </w:r>
+    </w:p>
+    <w:p>
+      <w:r>
+        <w:rPr>
+          <w:b/>
+          <w:bCs/>
+        </w:rPr>
+        <w:t>11:15 AM-12:30 PM</w:t>
+      </w:r>
+      <w:r>
+        <w:t xml:space="preserve">: </w:t>
+      </w:r>
+      <w:r>
+        <w:rPr>
+          <w:b/>
+          <w:bCs/>
+        </w:rPr>
+        <w:t>LAGO TODOS LOS SANTOS</w:t>
+      </w:r>
+      <w:r>
+        <w:t xml:space="preserve"> (1h 15min)</w:t>
+      </w:r>
+    </w:p>
+    <w:p>
+      <w:pPr>
+        <w:numPr>
+          <w:ilvl w:val="0"/>
+          <w:numId w:val="10"/>
+        </w:numPr>
+      </w:pPr>
+      <w:r>
+        <w:rPr>
+          <w:b/>
+          <w:bCs/>
+        </w:rPr>
+        <w:t xml:space="preserve">Playa </w:t>
+      </w:r>
+      <w:proofErr w:type="spellStart"/>
+      <w:r>
+        <w:rPr>
+          <w:b/>
+          <w:bCs/>
+        </w:rPr>
+        <w:t>Petrohué</w:t>
+      </w:r>
+      <w:proofErr w:type="spellEnd"/>
+      <w:r>
+        <w:t xml:space="preserve"> (45 min): </w:t>
+      </w:r>
+    </w:p>
+    <w:p>
+      <w:pPr>
+        <w:numPr>
+          <w:ilvl w:val="0"/>
+          <w:numId w:val="10"/>
+        </w:numPr>
+      </w:pPr>
+      <w:r>
+        <w:rPr>
+          <w:b/>
+          <w:bCs/>
+        </w:rPr>
+        <w:t>Muelle/embarcadero</w:t>
+      </w:r>
+      <w:r>
+        <w:t xml:space="preserve"> (15 min): </w:t>
+      </w:r>
+    </w:p>
+    <w:p>
+      <w:pPr>
+        <w:numPr>
+          <w:ilvl w:val="0"/>
+          <w:numId w:val="10"/>
+        </w:numPr>
+      </w:pPr>
+      <w:r>
+        <w:rPr>
+          <w:b/>
+          <w:bCs/>
+        </w:rPr>
+        <w:t>Caminata corta orilla</w:t>
+      </w:r>
+      <w:r>
+        <w:t xml:space="preserve"> (15 min): </w:t>
+      </w:r>
+    </w:p>
+    <w:p>
+      <w:r>
+        <w:pict w14:anchorId="340C7981">
+          <v:rect id="_x0000_i1033" style="width:0;height:1.5pt" o:hralign="center" o:hrstd="t" o:hr="t" fillcolor="#a0a0a0" stroked="f"/>
+        </w:pict>
+      </w:r>
+    </w:p>
+    <w:p>
+      <w:r>
+        <w:rPr>
+          <w:b/>
+          <w:bCs/>
+        </w:rPr>
+        <w:t>12:30-1:30 PM</w:t>
+      </w:r>
+      <w:r>
+        <w:t xml:space="preserve">: </w:t>
+      </w:r>
+      <w:r>
+        <w:rPr>
+          <w:b/>
+          <w:bCs/>
+        </w:rPr>
+        <w:t>ALMUERZO</w:t>
+      </w:r>
+      <w:r>
+        <w:t xml:space="preserve"> en </w:t>
+      </w:r>
+      <w:proofErr w:type="spellStart"/>
+      <w:r>
+        <w:t>Petrohué</w:t>
+      </w:r>
+      <w:proofErr w:type="spellEnd"/>
+    </w:p>
+    <w:p>
+      <w:r>
+        <w:pict w14:anchorId="5D9E117E">
+          <v:rect id="_x0000_i1034" style="width:0;height:1.5pt" o:hralign="center" o:hrstd="t" o:hr="t" fillcolor="#a0a0a0" stroked="f"/>
+        </w:pict>
+      </w:r>
+    </w:p>
+    <w:p>
+      <w:pPr>
+        <w:rPr>
+          <w:b/>
+          <w:bCs/>
+        </w:rPr>
+      </w:pPr>
+      <w:r>
+        <w:rPr>
+          <w:b/>
+          <w:bCs/>
+        </w:rPr>
+        <w:t>TARDE:</w:t>
+      </w:r>
+    </w:p>
+    <w:p>
+      <w:r>
+        <w:rPr>
+          <w:b/>
+          <w:bCs/>
+        </w:rPr>
+        <w:t>1:30-2:00 PM</w:t>
+      </w:r>
+      <w:r>
+        <w:t xml:space="preserve">: </w:t>
+      </w:r>
+      <w:proofErr w:type="spellStart"/>
+      <w:r>
+        <w:t>Petrohué</w:t>
+      </w:r>
+      <w:proofErr w:type="spellEnd"/>
+      <w:r>
+        <w:t xml:space="preserve"> → </w:t>
+      </w:r>
+      <w:proofErr w:type="spellStart"/>
+      <w:r>
+        <w:t>Ralún</w:t>
+      </w:r>
+      <w:proofErr w:type="spellEnd"/>
+      <w:r>
+        <w:t xml:space="preserve"> (30 km, 30 min vía Ensenada)</w:t>
+      </w:r>
+    </w:p>
+    <w:p>
+      <w:r>
+        <w:rPr>
+          <w:b/>
+          <w:bCs/>
+        </w:rPr>
+        <w:t>2:00-3:00 PM</w:t>
+      </w:r>
+      <w:r>
+        <w:t xml:space="preserve">: </w:t>
+      </w:r>
+      <w:r>
+        <w:rPr>
+          <w:b/>
+          <w:bCs/>
+        </w:rPr>
+        <w:t>RALÚN - ESTUARIO DE RELONCAVÍ</w:t>
+      </w:r>
+      <w:r>
+        <w:t xml:space="preserve"> (1h)</w:t>
+      </w:r>
+    </w:p>
+    <w:p>
+      <w:pPr>
+        <w:numPr>
+          <w:ilvl w:val="0"/>
+          <w:numId w:val="12"/>
+        </w:numPr>
+      </w:pPr>
+      <w:r>
+        <w:rPr>
+          <w:b/>
+          <w:bCs/>
+        </w:rPr>
+        <w:t>Mirador del Estuario</w:t>
+      </w:r>
+      <w:r>
+        <w:t xml:space="preserve"> (30 min): </w:t>
+      </w:r>
+    </w:p>
+    <w:p>
+      <w:pPr>
+        <w:numPr>
+          <w:ilvl w:val="0"/>
+          <w:numId w:val="12"/>
+        </w:numPr>
+      </w:pPr>
+      <w:r>
+        <w:rPr>
+          <w:b/>
+          <w:bCs/>
+        </w:rPr>
+        <w:t xml:space="preserve">Caleta </w:t>
+      </w:r>
+      <w:proofErr w:type="spellStart"/>
+      <w:r>
+        <w:rPr>
+          <w:b/>
+          <w:bCs/>
+        </w:rPr>
+        <w:t>Ralún</w:t>
+      </w:r>
+      <w:proofErr w:type="spellEnd"/>
+      <w:r>
+        <w:t xml:space="preserve"> (15 min): </w:t>
+      </w:r>
+    </w:p>
+    <w:p>
+      <w:pPr>
+        <w:numPr>
+          <w:ilvl w:val="0"/>
+          <w:numId w:val="12"/>
+        </w:numPr>
+      </w:pPr>
+      <w:r>
+        <w:rPr>
+          <w:b/>
+          <w:bCs/>
+        </w:rPr>
+        <w:t>Caminata corta</w:t>
+      </w:r>
+      <w:r>
+        <w:t xml:space="preserve"> (15 min): </w:t>
+      </w:r>
+    </w:p>
+    <w:p>
+      <w:r>
+        <w:pict w14:anchorId="1412017E">
+          <v:rect id="_x0000_i1035" style="width:0;height:1.5pt" o:hralign="center" o:hrstd="t" o:hr="t" fillcolor="#a0a0a0" stroked="f"/>
+        </w:pict>
+      </w:r>
+    </w:p>
+    <w:p>
+      <w:r>
+        <w:rPr>
+          <w:b/>
+          <w:bCs/>
+        </w:rPr>
+        <w:t>3:00-4:00 PM</w:t>
+      </w:r>
+      <w:r>
+        <w:t xml:space="preserve">: </w:t>
+      </w:r>
+      <w:proofErr w:type="spellStart"/>
+      <w:r>
+        <w:t>Ralún</w:t>
+      </w:r>
+      <w:proofErr w:type="spellEnd"/>
+      <w:r>
+        <w:t xml:space="preserve"> → Puerto Octay (60 km, 1h bordeando lago)</w:t>
+      </w:r>
+    </w:p>
+    <w:p>
+      <w:r>
+        <w:rPr>
+          <w:b/>
+          <w:bCs/>
+        </w:rPr>
+        <w:t>4:00-5:30 PM</w:t>
+      </w:r>
+      <w:r>
+        <w:t xml:space="preserve">: </w:t>
+      </w:r>
+      <w:r>
+        <w:rPr>
+          <w:b/>
+          <w:bCs/>
+        </w:rPr>
+        <w:t xml:space="preserve">PUERTO </w:t>
+      </w:r>
+      <w:proofErr w:type="gramStart"/>
+      <w:r>
+        <w:rPr>
+          <w:b/>
+          <w:bCs/>
+        </w:rPr>
+        <w:t>OCTAY</w:t>
+      </w:r>
+      <w:r>
+        <w:t xml:space="preserve">  (</w:t>
+      </w:r>
+      <w:proofErr w:type="gramEnd"/>
+      <w:r>
+        <w:t>1.5h)</w:t>
+      </w:r>
+    </w:p>
+    <w:p>
+      <w:pPr>
+        <w:numPr>
+          <w:ilvl w:val="0"/>
+          <w:numId w:val="13"/>
+        </w:numPr>
+      </w:pPr>
+      <w:r>
+        <w:rPr>
+          <w:b/>
+          <w:bCs/>
+        </w:rPr>
+        <w:t>Costanera del lago</w:t>
+      </w:r>
+      <w:r>
+        <w:t xml:space="preserve"> (30 min): </w:t>
+      </w:r>
+    </w:p>
+    <w:p>
+      <w:pPr>
+        <w:numPr>
+          <w:ilvl w:val="0"/>
+          <w:numId w:val="13"/>
+        </w:numPr>
+      </w:pPr>
+      <w:r>
+        <w:rPr>
+          <w:b/>
+          <w:bCs/>
+        </w:rPr>
+        <w:t>Plaza de Armas</w:t>
+      </w:r>
+      <w:r>
+        <w:t xml:space="preserve"> (20 min): </w:t>
+      </w:r>
+    </w:p>
+    <w:p>
+      <w:pPr>
+        <w:numPr>
+          <w:ilvl w:val="0"/>
+          <w:numId w:val="13"/>
+        </w:numPr>
+      </w:pPr>
+      <w:r>
+        <w:rPr>
+          <w:b/>
+          <w:bCs/>
+        </w:rPr>
+        <w:t>Calle principal</w:t>
+      </w:r>
+      <w:r>
+        <w:t xml:space="preserve"> (20 min): </w:t>
+      </w:r>
+    </w:p>
+    <w:p>
+      <w:pPr>
+        <w:numPr>
+          <w:ilvl w:val="0"/>
+          <w:numId w:val="13"/>
+        </w:numPr>
+      </w:pPr>
+      <w:r>
+        <w:rPr>
+          <w:b/>
+          <w:bCs/>
+        </w:rPr>
+        <w:t>Mirador</w:t>
+      </w:r>
+      <w:r>
+        <w:t xml:space="preserve"> (opcional, 10 min): </w:t>
+      </w:r>
+    </w:p>
+    <w:p>
+      <w:r>
+        <w:pict w14:anchorId="11CFF5C6">
+          <v:rect id="_x0000_i1036" style="width:0;height:1.5pt" o:hralign="center" o:hrstd="t" o:hr="t" fillcolor="#a0a0a0" stroked="f"/>
+        </w:pict>
+      </w:r>
+    </w:p>
+    <w:p>
+      <w:r>
+        <w:rPr>
+          <w:b/>
+          <w:bCs/>
+        </w:rPr>
+        <w:t>5:30-6:00 PM</w:t>
+      </w:r>
+      <w:r>
+        <w:t>: Puerto Octay → Llanquihue (40 km, 30 min)</w:t>
+      </w:r>
+    </w:p>
+    <w:p>
+      <w:r>
+        <w:rPr>
+          <w:b/>
+          <w:bCs/>
+        </w:rPr>
+        <w:t>6:00-8:00 PM</w:t>
+      </w:r>
+      <w:r>
+        <w:t xml:space="preserve">: </w:t>
+      </w:r>
+      <w:r>
+        <w:rPr>
+          <w:b/>
+          <w:bCs/>
+        </w:rPr>
+        <w:t>LLANQUIHUE</w:t>
+      </w:r>
+      <w:r>
+        <w:t xml:space="preserve"> - </w:t>
+      </w:r>
+      <w:proofErr w:type="spellStart"/>
+      <w:r>
+        <w:t>Check</w:t>
+      </w:r>
+      <w:proofErr w:type="spellEnd"/>
+      <w:r>
+        <w:t>-in y atardecer</w:t>
+      </w:r>
+    </w:p>
+    <w:p>
+      <w:pPr>
+        <w:numPr>
+          <w:ilvl w:val="0"/>
+          <w:numId w:val="14"/>
+        </w:numPr>
+      </w:pPr>
+      <w:proofErr w:type="spellStart"/>
+      <w:r>
+        <w:rPr>
+          <w:b/>
+          <w:bCs/>
+        </w:rPr>
+        <w:t>Check</w:t>
+      </w:r>
+      <w:proofErr w:type="spellEnd"/>
+      <w:r>
+        <w:rPr>
+          <w:b/>
+          <w:bCs/>
+        </w:rPr>
+        <w:t>-in cabaña</w:t>
+      </w:r>
+      <w:r>
+        <w:t xml:space="preserve"> (15 min)</w:t>
+      </w:r>
+    </w:p>
+    <w:p>
+      <w:pPr>
+        <w:numPr>
+          <w:ilvl w:val="0"/>
+          <w:numId w:val="14"/>
+        </w:numPr>
+      </w:pPr>
+      <w:r>
+        <w:rPr>
+          <w:b/>
+          <w:bCs/>
+        </w:rPr>
+        <w:lastRenderedPageBreak/>
+        <w:t>Costanera de Llanquihue al atardecer</w:t>
+      </w:r>
+      <w:r>
+        <w:t xml:space="preserve"> (1h): </w:t>
+      </w:r>
+    </w:p>
+    <w:p>
+      <w:r>
+        <w:pict w14:anchorId="14A071FD">
+          <v:rect id="_x0000_i1038" style="width:0;height:1.5pt" o:hralign="center" o:hrstd="t" o:hr="t" fillcolor="#a0a0a0" stroked="f"/>
+        </w:pict>
+      </w:r>
+    </w:p>
+    <w:p>
+      <w:pPr>
+        <w:rPr>
+          <w:b/>
+          <w:bCs/>
+        </w:rPr>
+      </w:pPr>
+      <w:r>
+        <w:rPr>
+          <w:b/>
+          <w:bCs/>
+        </w:rPr>
+        <w:t>DÍA 6: LLANQUIHUE → FRUTILLAR → OSORNO → VALDIVIA → TRAIGUÉN</w:t>
+      </w:r>
+    </w:p>
+    <w:p>
+      <w:r>
+        <w:rPr>
+          <w:b/>
+          <w:bCs/>
+        </w:rPr>
+        <w:t>7:00 AM</w:t>
+      </w:r>
+      <w:r>
+        <w:t>: Desayuno en cabaña</w:t>
+      </w:r>
+      <w:r>
+        <w:br/>
+      </w:r>
+      <w:r>
+        <w:rPr>
+          <w:b/>
+          <w:bCs/>
+        </w:rPr>
+        <w:t>7:30 AM</w:t>
+      </w:r>
+      <w:r>
+        <w:t xml:space="preserve">: </w:t>
+      </w:r>
+      <w:proofErr w:type="spellStart"/>
+      <w:r>
+        <w:t>Check-out</w:t>
+      </w:r>
+      <w:proofErr w:type="spellEnd"/>
+      <w:r>
+        <w:t xml:space="preserve"> Llanquihue </w:t>
+      </w:r>
+    </w:p>
+    <w:p>
+      <w:r>
+        <w:pict w14:anchorId="6A41B061">
+          <v:rect id="_x0000_i1039" style="width:0;height:1.5pt" o:hralign="center" o:hrstd="t" o:hr="t" fillcolor="#a0a0a0" stroked="f"/>
+        </w:pict>
+      </w:r>
+    </w:p>
+    <w:p>
+      <w:pPr>
+        <w:rPr>
+          <w:b/>
+          <w:bCs/>
+        </w:rPr>
+      </w:pPr>
+      <w:r>
+        <w:rPr>
+          <w:b/>
+          <w:bCs/>
+        </w:rPr>
+        <w:t>MAÑANA:</w:t>
+      </w:r>
+    </w:p>
+    <w:p>
+      <w:r>
+        <w:rPr>
+          <w:b/>
+          <w:bCs/>
+        </w:rPr>
+        <w:t>7:30-8:00 AM</w:t>
+      </w:r>
+      <w:r>
+        <w:t>: Llanquihue → Frutillar (25 km, 20 min)</w:t>
+      </w:r>
+    </w:p>
+    <w:p>
+      <w:r>
+        <w:rPr>
+          <w:b/>
+          <w:bCs/>
+        </w:rPr>
+        <w:t>8:00-9:30 AM</w:t>
+      </w:r>
+      <w:r>
+        <w:t xml:space="preserve">: </w:t>
+      </w:r>
+      <w:r>
+        <w:rPr>
+          <w:b/>
+          <w:bCs/>
+        </w:rPr>
+        <w:t>FRUTILLAR</w:t>
+      </w:r>
+      <w:r>
+        <w:t xml:space="preserve"> (1.5h)</w:t>
+      </w:r>
+    </w:p>
+    <w:p>
+      <w:pPr>
+        <w:numPr>
+          <w:ilvl w:val="0"/>
+          <w:numId w:val="16"/>
+        </w:numPr>
+      </w:pPr>
+      <w:r>
+        <w:rPr>
+          <w:b/>
+          <w:bCs/>
+        </w:rPr>
+        <w:t>Teatro del Lago</w:t>
+      </w:r>
+      <w:r>
+        <w:t xml:space="preserve"> (30 min): </w:t>
+      </w:r>
+    </w:p>
+    <w:p>
+      <w:pPr>
+        <w:numPr>
+          <w:ilvl w:val="0"/>
+          <w:numId w:val="16"/>
+        </w:numPr>
+      </w:pPr>
+      <w:r>
+        <w:rPr>
+          <w:b/>
+          <w:bCs/>
+        </w:rPr>
+        <w:t xml:space="preserve">Costanera </w:t>
+      </w:r>
+      <w:proofErr w:type="spellStart"/>
+      <w:r>
+        <w:rPr>
+          <w:b/>
+          <w:bCs/>
+        </w:rPr>
+        <w:t>Philippi</w:t>
+      </w:r>
+      <w:proofErr w:type="spellEnd"/>
+      <w:r>
+        <w:t xml:space="preserve"> (30 min): </w:t>
+      </w:r>
+    </w:p>
+    <w:p>
+      <w:pPr>
+        <w:numPr>
+          <w:ilvl w:val="0"/>
+          <w:numId w:val="16"/>
+        </w:numPr>
+      </w:pPr>
+      <w:r>
+        <w:rPr>
+          <w:b/>
+          <w:bCs/>
+        </w:rPr>
+        <w:t>Museo Colonial Alemán</w:t>
+      </w:r>
+      <w:r>
+        <w:t xml:space="preserve"> (opcional, si hay tiempo): </w:t>
+      </w:r>
+    </w:p>
+    <w:p>
+      <w:r>
+        <w:pict w14:anchorId="75185F4A">
+          <v:rect id="_x0000_i1040" style="width:0;height:1.5pt" o:hralign="center" o:hrstd="t" o:hr="t" fillcolor="#a0a0a0" stroked="f"/>
+        </w:pict>
+      </w:r>
+    </w:p>
+    <w:p>
+      <w:r>
+        <w:rPr>
+          <w:b/>
+          <w:bCs/>
+        </w:rPr>
+        <w:t>9:30-10:15 AM</w:t>
+      </w:r>
+      <w:r>
+        <w:t>: Frutillar → Osorno (65 km, 45 min)</w:t>
+      </w:r>
+    </w:p>
+    <w:p>
+      <w:r>
+        <w:rPr>
+          <w:b/>
+          <w:bCs/>
+        </w:rPr>
+        <w:t>10:15-11:00 AM</w:t>
+      </w:r>
+      <w:r>
+        <w:t xml:space="preserve">: </w:t>
+      </w:r>
+      <w:r>
+        <w:rPr>
+          <w:b/>
+          <w:bCs/>
+        </w:rPr>
+        <w:t>OSORNO</w:t>
+      </w:r>
+      <w:r>
+        <w:t xml:space="preserve"> (45 min - parada técnica)</w:t>
+      </w:r>
+    </w:p>
+    <w:p>
+      <w:pPr>
+        <w:numPr>
+          <w:ilvl w:val="0"/>
+          <w:numId w:val="17"/>
+        </w:numPr>
+      </w:pPr>
+      <w:r>
+        <w:rPr>
+          <w:b/>
+          <w:bCs/>
+        </w:rPr>
+        <w:t>Plaza de Armas</w:t>
+      </w:r>
+      <w:r>
+        <w:t xml:space="preserve"> (20 min): </w:t>
+      </w:r>
+    </w:p>
+    <w:p>
+      <w:pPr>
+        <w:numPr>
+          <w:ilvl w:val="0"/>
+          <w:numId w:val="17"/>
+        </w:numPr>
+      </w:pPr>
+      <w:r>
+        <w:rPr>
+          <w:b/>
+          <w:bCs/>
+        </w:rPr>
+        <w:t>Compras rápidas</w:t>
+      </w:r>
+      <w:r>
+        <w:t xml:space="preserve"> (opcional, 10 min): </w:t>
+      </w:r>
+    </w:p>
+    <w:p>
+      <w:r>
+        <w:pict w14:anchorId="430C82DC">
+          <v:rect id="_x0000_i1041" style="width:0;height:1.5pt" o:hralign="center" o:hrstd="t" o:hr="t" fillcolor="#a0a0a0" stroked="f"/>
+        </w:pict>
+      </w:r>
+    </w:p>
+    <w:p>
+      <w:r>
+        <w:rPr>
+          <w:b/>
+          <w:bCs/>
+        </w:rPr>
+        <w:t>11:00 AM-12:15 PM</w:t>
+      </w:r>
+      <w:r>
+        <w:t>: Osorno → Valdivia (100 km, 1h 15min)</w:t>
+      </w:r>
+    </w:p>
+    <w:p>
+      <w:r>
+        <w:pict w14:anchorId="5204F7D4">
+          <v:rect id="_x0000_i1042" style="width:0;height:1.5pt" o:hralign="center" o:hrstd="t" o:hr="t" fillcolor="#a0a0a0" stroked="f"/>
+        </w:pict>
+      </w:r>
+    </w:p>
+    <w:p>
+      <w:r>
+        <w:rPr>
+          <w:b/>
+          <w:bCs/>
+        </w:rPr>
+        <w:t>MEDIODÍA/TARDE:</w:t>
+      </w:r>
+      <w:r>
+        <w:rPr>
+          <w:b/>
+          <w:bCs/>
+        </w:rPr>
+        <w:t xml:space="preserve"> </w:t>
+      </w:r>
+      <w:r>
+        <w:rPr>
+          <w:b/>
+          <w:bCs/>
+        </w:rPr>
+        <w:t>12:15-3:30 PM</w:t>
+      </w:r>
+      <w:r>
+        <w:t xml:space="preserve">: </w:t>
+      </w:r>
+      <w:r>
+        <w:rPr>
+          <w:b/>
+          <w:bCs/>
+        </w:rPr>
+        <w:t>VALDIVIA</w:t>
+      </w:r>
+      <w:r>
+        <w:t xml:space="preserve"> (3h 15min)</w:t>
+      </w:r>
+    </w:p>
+    <w:p>
+      <w:r>
+        <w:rPr>
+          <w:b/>
+          <w:bCs/>
+        </w:rPr>
+        <w:t>12:15-2:15 PM</w:t>
+      </w:r>
+      <w:r>
+        <w:t xml:space="preserve">: </w:t>
+      </w:r>
+      <w:r>
+        <w:rPr>
+          <w:b/>
+          <w:bCs/>
+        </w:rPr>
+        <w:t>MERCADO FLUVIAL</w:t>
+      </w:r>
+      <w:r>
+        <w:t xml:space="preserve"> (2h):</w:t>
+      </w:r>
+    </w:p>
+    <w:p>
+      <w:pPr>
+        <w:numPr>
+          <w:ilvl w:val="0"/>
+          <w:numId w:val="18"/>
+        </w:numPr>
+      </w:pPr>
+      <w:r>
+        <w:rPr>
+          <w:b/>
+          <w:bCs/>
+        </w:rPr>
+        <w:t>Lobos marinos y pelícanos</w:t>
+      </w:r>
+      <w:r>
+        <w:t xml:space="preserve"> (1h): </w:t>
+      </w:r>
+    </w:p>
+    <w:p>
+      <w:pPr>
+        <w:numPr>
+          <w:ilvl w:val="0"/>
+          <w:numId w:val="18"/>
+        </w:numPr>
+      </w:pPr>
+      <w:r>
+        <w:rPr>
+          <w:b/>
+          <w:bCs/>
+        </w:rPr>
+        <w:t>Recorrer el mercado</w:t>
+      </w:r>
+      <w:r>
+        <w:t xml:space="preserve"> (30 min): </w:t>
+      </w:r>
+    </w:p>
+    <w:p>
+      <w:pPr>
+        <w:numPr>
+          <w:ilvl w:val="0"/>
+          <w:numId w:val="18"/>
+        </w:numPr>
+      </w:pPr>
+      <w:r>
+        <w:rPr>
+          <w:b/>
+          <w:bCs/>
+        </w:rPr>
+        <w:t>Almuerzo en el mercado</w:t>
+      </w:r>
+      <w:r>
+        <w:t xml:space="preserve"> (30 min): </w:t>
+      </w:r>
+    </w:p>
+    <w:p>
+      <w:r>
+        <w:pict w14:anchorId="23A46BEA">
+          <v:rect id="_x0000_i1043" style="width:0;height:1.5pt" o:hralign="center" o:hrstd="t" o:hr="t" fillcolor="#a0a0a0" stroked="f"/>
+        </w:pict>
+      </w:r>
+    </w:p>
+    <w:p>
+      <w:r>
+        <w:rPr>
+          <w:b/>
+          <w:bCs/>
+        </w:rPr>
+        <w:lastRenderedPageBreak/>
+        <w:t>2:15-3:00 PM</w:t>
+      </w:r>
+      <w:r>
+        <w:t xml:space="preserve">: </w:t>
+      </w:r>
+      <w:r>
+        <w:rPr>
+          <w:b/>
+          <w:bCs/>
+        </w:rPr>
+        <w:t>COSTANERA ARTURO PRAT</w:t>
+      </w:r>
+      <w:r>
+        <w:t xml:space="preserve"> (45 min):</w:t>
+      </w:r>
+    </w:p>
+    <w:p>
+      <w:pPr>
+        <w:numPr>
+          <w:ilvl w:val="0"/>
+          <w:numId w:val="19"/>
+        </w:numPr>
+      </w:pPr>
+      <w:r>
+        <w:rPr>
+          <w:b/>
+          <w:bCs/>
+        </w:rPr>
+        <w:t>Caminata por la costanera</w:t>
+      </w:r>
+      <w:r>
+        <w:t xml:space="preserve"> (30 min): </w:t>
+      </w:r>
+    </w:p>
+    <w:p>
+      <w:pPr>
+        <w:numPr>
+          <w:ilvl w:val="0"/>
+          <w:numId w:val="19"/>
+        </w:numPr>
+      </w:pPr>
+      <w:r>
+        <w:rPr>
+          <w:b/>
+          <w:bCs/>
+        </w:rPr>
+        <w:t>Torreón de Los Canelos</w:t>
+      </w:r>
+      <w:r>
+        <w:t xml:space="preserve"> (15 min - opcional): </w:t>
+      </w:r>
+    </w:p>
+    <w:p>
+      <w:pPr>
+        <w:rPr>
+          <w:b/>
+          <w:bCs/>
+        </w:rPr>
+      </w:pPr>
+      <w:r>
+        <w:rPr>
+          <w:b/>
+          <w:bCs/>
+        </w:rPr>
+        <w:t>TARDE/NOCHE:</w:t>
+      </w:r>
+    </w:p>
+    <w:p>
+      <w:r>
+        <w:rPr>
+          <w:b/>
+          <w:bCs/>
+        </w:rPr>
+        <w:t>3:30-6:30 PM</w:t>
+      </w:r>
+      <w:r>
+        <w:t xml:space="preserve">: </w:t>
+      </w:r>
+      <w:r>
+        <w:rPr>
+          <w:b/>
+          <w:bCs/>
+        </w:rPr>
+        <w:t>VALDIVIA → TRAIGUÉN</w:t>
+      </w:r>
+      <w:r>
+        <w:t xml:space="preserve"> (200 km, 3h)</w:t>
+      </w:r>
+    </w:p>
+    <w:p>
+      <w:r>
+        <w:rPr>
+          <w:b/>
+          <w:bCs/>
+        </w:rPr>
+        <w:t>9</w:t>
+      </w:r>
+      <w:r>
+        <w:rPr>
+          <w:b/>
+          <w:bCs/>
+        </w:rPr>
+        <w:t>:30 PM</w:t>
+      </w:r>
+      <w:r>
+        <w:t xml:space="preserve">: </w:t>
+      </w:r>
+      <w:r>
+        <w:rPr>
+          <w:b/>
+          <w:bCs/>
+        </w:rPr>
+        <w:t>LLEGADA TRAIGUÉN</w:t>
+      </w:r>
+      <w:r>
+        <w:t xml:space="preserve"> </w:t>
+      </w:r>
+    </w:p>
+    <w:p/>
+    <w:p/>
+    <w:p/>
+    <w:p/>
+    <w:p/>
+    <w:p>
+      <w:r>
+        <w:rPr>
+          <w:b/>
+          <w:bCs/>
+        </w:rPr>
+        <w:t>PERNOCTAR: ENSENADA</w:t>
       </w:r>
     </w:p>
     <w:p>
@@ -883,7 +1951,15 @@
         </w:numPr>
       </w:pPr>
       <w:r>
-        <w:t>Martina Bungalows (~$100-120k)</w:t>
+        <w:t xml:space="preserve">Martina </w:t>
+      </w:r>
+      <w:proofErr w:type="spellStart"/>
+      <w:r>
+        <w:t>Bungalows</w:t>
+      </w:r>
+      <w:proofErr w:type="spellEnd"/>
+      <w:r>
+        <w:t xml:space="preserve"> (~$100-120k)</w:t>
       </w:r>
     </w:p>
     <w:p>
@@ -918,1527 +1994,20 @@
       </w:r>
     </w:p>
     <w:p>
-      <w:r>
-        <w:rPr>
-          <w:rFonts w:ascii="Segoe UI Emoji" w:hAnsi="Segoe UI Emoji" w:cs="Segoe UI Emoji"/>
-        </w:rPr>
-        <w:t>⏱️</w:t>
-      </w:r>
-      <w:r>
-        <w:t xml:space="preserve"> </w:t>
-      </w:r>
-      <w:r>
-        <w:rPr>
-          <w:b/>
-          <w:bCs/>
-        </w:rPr>
-        <w:t>Manejo total día 4</w:t>
-      </w:r>
-      <w:r>
-        <w:t>: 3 horas</w:t>
-      </w:r>
-      <w:r>
-        <w:br/>
-      </w:r>
-      <w:r>
-        <w:rPr>
-          <w:rFonts w:ascii="Segoe UI Emoji" w:hAnsi="Segoe UI Emoji" w:cs="Segoe UI Emoji"/>
-        </w:rPr>
-        <w:t>⏱️</w:t>
-      </w:r>
-      <w:r>
-        <w:t xml:space="preserve"> </w:t>
-      </w:r>
-      <w:r>
-        <w:rPr>
-          <w:b/>
-          <w:bCs/>
-        </w:rPr>
-        <w:t>Duración total</w:t>
-      </w:r>
-      <w:r>
-        <w:t>: 10 horas (7 AM - 5 PM actividades)</w:t>
-      </w:r>
-      <w:r>
-        <w:br/>
-      </w:r>
-      <w:r>
-        <w:rPr>
-          <w:rFonts w:ascii="Segoe UI Emoji" w:hAnsi="Segoe UI Emoji" w:cs="Segoe UI Emoji"/>
-        </w:rPr>
-        <w:t>👶</w:t>
-      </w:r>
-      <w:r>
-        <w:t xml:space="preserve"> </w:t>
-      </w:r>
-      <w:r>
-        <w:rPr>
-          <w:b/>
-          <w:bCs/>
-        </w:rPr>
-        <w:t>Nivel niño</w:t>
-      </w:r>
-      <w:r>
-        <w:t>: MODERADO - largo pero con lobos marinos que entretienen</w:t>
-      </w:r>
-    </w:p>
-    <w:p>
-      <w:r>
-        <w:pict w14:anchorId="563C55CE">
-          <v:rect id="_x0000_i1162" style="width:0;height:1.5pt" o:hralign="center" o:hrstd="t" o:hr="t" fillcolor="#a0a0a0" stroked="f"/>
-        </w:pict>
-      </w:r>
-    </w:p>
-    <w:p>
-      <w:pPr>
-        <w:rPr>
-          <w:b/>
-          <w:bCs/>
-        </w:rPr>
-      </w:pPr>
-      <w:r>
-        <w:rPr>
-          <w:b/>
-          <w:bCs/>
-        </w:rPr>
-        <w:t>DÍA 5: ENSENADA → PETROHUÉ → TODOS LOS SANTOS → RALÚN → PUERTO OCTAY → LLANQUIHUE</w:t>
-      </w:r>
-    </w:p>
-    <w:p>
-      <w:pPr>
-        <w:rPr>
-          <w:b/>
-          <w:bCs/>
-        </w:rPr>
-      </w:pPr>
-      <w:r>
-        <w:rPr>
-          <w:rFonts w:ascii="Segoe UI Emoji" w:hAnsi="Segoe UI Emoji" w:cs="Segoe UI Emoji"/>
-          <w:b/>
-          <w:bCs/>
-        </w:rPr>
-        <w:t>⏰</w:t>
-      </w:r>
-      <w:r>
-        <w:rPr>
-          <w:b/>
-          <w:bCs/>
-        </w:rPr>
-        <w:t xml:space="preserve"> Cronograma detallado:</w:t>
-      </w:r>
-    </w:p>
-    <w:p>
-      <w:r>
-        <w:rPr>
-          <w:b/>
-          <w:bCs/>
-        </w:rPr>
-        <w:t>7:30 AM</w:t>
-      </w:r>
-      <w:r>
-        <w:t>: Desayuno en cabaña</w:t>
-      </w:r>
-      <w:r>
-        <w:br/>
-      </w:r>
-      <w:r>
-        <w:rPr>
-          <w:b/>
-          <w:bCs/>
-        </w:rPr>
-        <w:t>8:00 AM</w:t>
-      </w:r>
-      <w:r>
-        <w:t>: Check-out Ensenada (empacar TODO - cambio de base)</w:t>
-      </w:r>
-    </w:p>
-    <w:p>
-      <w:r>
-        <w:pict w14:anchorId="63B4A374">
-          <v:rect id="_x0000_i1163" style="width:0;height:1.5pt" o:hralign="center" o:hrstd="t" o:hr="t" fillcolor="#a0a0a0" stroked="f"/>
-        </w:pict>
-      </w:r>
-    </w:p>
-    <w:p>
-      <w:pPr>
-        <w:rPr>
-          <w:b/>
-          <w:bCs/>
-        </w:rPr>
-      </w:pPr>
-      <w:r>
-        <w:rPr>
-          <w:b/>
-          <w:bCs/>
-        </w:rPr>
-        <w:t>MAÑANA:</w:t>
-      </w:r>
-    </w:p>
-    <w:p>
-      <w:r>
-        <w:rPr>
-          <w:b/>
-          <w:bCs/>
-        </w:rPr>
-        <w:t>8:00-8:20 AM</w:t>
-      </w:r>
-      <w:r>
-        <w:t xml:space="preserve">: Ensenada → Petrohué (20 km, 20 min) </w:t>
-      </w:r>
-      <w:r>
-        <w:rPr>
-          <w:rFonts w:ascii="Segoe UI Emoji" w:hAnsi="Segoe UI Emoji" w:cs="Segoe UI Emoji"/>
-        </w:rPr>
-        <w:t>✅</w:t>
-      </w:r>
-    </w:p>
-    <w:p>
-      <w:r>
-        <w:rPr>
-          <w:b/>
-          <w:bCs/>
-        </w:rPr>
-        <w:t>8:30-11:00 AM</w:t>
-      </w:r>
-      <w:r>
-        <w:t xml:space="preserve">: </w:t>
-      </w:r>
-      <w:r>
-        <w:rPr>
-          <w:b/>
-          <w:bCs/>
-        </w:rPr>
-        <w:t>SALTOS DEL PETROHUÉ</w:t>
-      </w:r>
-      <w:r>
-        <w:t xml:space="preserve"> </w:t>
-      </w:r>
-      <w:r>
-        <w:rPr>
-          <w:rFonts w:ascii="Segoe UI Emoji" w:hAnsi="Segoe UI Emoji" w:cs="Segoe UI Emoji"/>
-        </w:rPr>
-        <w:t>⭐⭐⭐⭐⭐</w:t>
-      </w:r>
-      <w:r>
-        <w:t xml:space="preserve"> (2.5h completas)</w:t>
-      </w:r>
-    </w:p>
-    <w:p>
-      <w:r>
-        <w:rPr>
-          <w:b/>
-          <w:bCs/>
-        </w:rPr>
-        <w:t>IMPERDIBLE #1 - Lo más icónico de la región</w:t>
-      </w:r>
-    </w:p>
-    <w:p>
-      <w:r>
-        <w:rPr>
-          <w:b/>
-          <w:bCs/>
-        </w:rPr>
-        <w:lastRenderedPageBreak/>
-        <w:t>Qué hacer:</w:t>
-      </w:r>
-    </w:p>
-    <w:p>
-      <w:pPr>
-        <w:numPr>
-          <w:ilvl w:val="0"/>
-          <w:numId w:val="9"/>
-        </w:numPr>
-      </w:pPr>
-      <w:r>
-        <w:rPr>
-          <w:b/>
-          <w:bCs/>
-        </w:rPr>
-        <w:t>Circuito completo de pasarelas</w:t>
-      </w:r>
-      <w:r>
-        <w:t xml:space="preserve"> (1.5h): </w:t>
-      </w:r>
-    </w:p>
-    <w:p>
-      <w:pPr>
-        <w:numPr>
-          <w:ilvl w:val="1"/>
-          <w:numId w:val="9"/>
-        </w:numPr>
-      </w:pPr>
-      <w:r>
-        <w:t>Salto principal (espectacular)</w:t>
-      </w:r>
-    </w:p>
-    <w:p>
-      <w:pPr>
-        <w:numPr>
-          <w:ilvl w:val="1"/>
-          <w:numId w:val="9"/>
-        </w:numPr>
-      </w:pPr>
-      <w:r>
-        <w:t>Salto Los Enamorados</w:t>
-      </w:r>
-    </w:p>
-    <w:p>
-      <w:pPr>
-        <w:numPr>
-          <w:ilvl w:val="1"/>
-          <w:numId w:val="9"/>
-        </w:numPr>
-      </w:pPr>
-      <w:r>
-        <w:t>Mirador Rápidos</w:t>
-      </w:r>
-    </w:p>
-    <w:p>
-      <w:pPr>
-        <w:numPr>
-          <w:ilvl w:val="1"/>
-          <w:numId w:val="9"/>
-        </w:numPr>
-      </w:pPr>
-      <w:r>
-        <w:t>Río turquesa entre rocas volcánicas negras</w:t>
-      </w:r>
-    </w:p>
-    <w:p>
-      <w:pPr>
-        <w:numPr>
-          <w:ilvl w:val="0"/>
-          <w:numId w:val="9"/>
-        </w:numPr>
-      </w:pPr>
-      <w:r>
-        <w:rPr>
-          <w:b/>
-          <w:bCs/>
-        </w:rPr>
-        <w:t>Mirador Volcán Osorno</w:t>
-      </w:r>
-      <w:r>
-        <w:t xml:space="preserve"> (15 min): </w:t>
-      </w:r>
-    </w:p>
-    <w:p>
-      <w:pPr>
-        <w:numPr>
-          <w:ilvl w:val="1"/>
-          <w:numId w:val="9"/>
-        </w:numPr>
-      </w:pPr>
-      <w:r>
-        <w:t>Vista panorámica perfecta</w:t>
-      </w:r>
-    </w:p>
-    <w:p>
-      <w:pPr>
-        <w:numPr>
-          <w:ilvl w:val="1"/>
-          <w:numId w:val="9"/>
-        </w:numPr>
-      </w:pPr>
-      <w:r>
-        <w:t>Foto clásica</w:t>
-      </w:r>
-    </w:p>
-    <w:p>
-      <w:pPr>
-        <w:numPr>
-          <w:ilvl w:val="0"/>
-          <w:numId w:val="9"/>
-        </w:numPr>
-      </w:pPr>
-      <w:r>
-        <w:rPr>
-          <w:b/>
-          <w:bCs/>
-        </w:rPr>
-        <w:t>Centro de visitantes CONAF</w:t>
-      </w:r>
-      <w:r>
-        <w:t xml:space="preserve"> (15 min): </w:t>
-      </w:r>
-    </w:p>
-    <w:p>
-      <w:pPr>
-        <w:numPr>
-          <w:ilvl w:val="1"/>
-          <w:numId w:val="9"/>
-        </w:numPr>
-      </w:pPr>
-      <w:r>
-        <w:t>Baños limpios</w:t>
-      </w:r>
-    </w:p>
-    <w:p>
-      <w:pPr>
-        <w:numPr>
-          <w:ilvl w:val="1"/>
-          <w:numId w:val="9"/>
-        </w:numPr>
-      </w:pPr>
-      <w:r>
-        <w:t>Info del parque</w:t>
-      </w:r>
-    </w:p>
-    <w:p>
-      <w:pPr>
-        <w:numPr>
-          <w:ilvl w:val="0"/>
-          <w:numId w:val="9"/>
-        </w:numPr>
-      </w:pPr>
-      <w:r>
-        <w:rPr>
-          <w:b/>
-          <w:bCs/>
-        </w:rPr>
-        <w:t>Cafetería/snacks</w:t>
-      </w:r>
-      <w:r>
-        <w:t xml:space="preserve"> (20 min): </w:t>
-      </w:r>
-    </w:p>
-    <w:p>
-      <w:pPr>
-        <w:numPr>
-          <w:ilvl w:val="1"/>
-          <w:numId w:val="9"/>
-        </w:numPr>
-      </w:pPr>
-      <w:r>
-        <w:t>Descanso, café</w:t>
-      </w:r>
-    </w:p>
-    <w:p>
-      <w:pPr>
-        <w:numPr>
-          <w:ilvl w:val="1"/>
-          <w:numId w:val="9"/>
-        </w:numPr>
-      </w:pPr>
-      <w:r>
-        <w:t>El niño puede comer algo</w:t>
-      </w:r>
-    </w:p>
-    <w:p>
-      <w:r>
-        <w:rPr>
-          <w:rFonts w:ascii="Segoe UI Emoji" w:hAnsi="Segoe UI Emoji" w:cs="Segoe UI Emoji"/>
-          <w:b/>
-          <w:bCs/>
-        </w:rPr>
-        <w:t>💰</w:t>
-      </w:r>
-      <w:r>
-        <w:rPr>
-          <w:b/>
-          <w:bCs/>
-        </w:rPr>
-        <w:t xml:space="preserve"> Entrada</w:t>
-      </w:r>
-      <w:r>
-        <w:t>: ~$8.000 adultos, $4.000 niños</w:t>
-      </w:r>
-      <w:r>
-        <w:br/>
-      </w:r>
-      <w:r>
-        <w:rPr>
-          <w:rFonts w:ascii="Segoe UI Emoji" w:hAnsi="Segoe UI Emoji" w:cs="Segoe UI Emoji"/>
-          <w:b/>
-          <w:bCs/>
-        </w:rPr>
-        <w:t>🚻</w:t>
-      </w:r>
-      <w:r>
-        <w:rPr>
-          <w:b/>
-          <w:bCs/>
-        </w:rPr>
-        <w:t xml:space="preserve"> Baños</w:t>
-      </w:r>
-      <w:r>
-        <w:t>: Limpios, accesibles</w:t>
-      </w:r>
-      <w:r>
-        <w:br/>
-      </w:r>
-      <w:r>
-        <w:rPr>
-          <w:rFonts w:ascii="Segoe UI Emoji" w:hAnsi="Segoe UI Emoji" w:cs="Segoe UI Emoji"/>
-          <w:b/>
-          <w:bCs/>
-        </w:rPr>
-        <w:t>👶</w:t>
-      </w:r>
-      <w:r>
-        <w:rPr>
-          <w:b/>
-          <w:bCs/>
-        </w:rPr>
-        <w:t xml:space="preserve"> Para niño</w:t>
-      </w:r>
-      <w:r>
-        <w:t>: Pasarelas seguras, fácil de caminar</w:t>
-      </w:r>
-    </w:p>
-    <w:p>
-      <w:r>
-        <w:pict w14:anchorId="23EF729B">
-          <v:rect id="_x0000_i1164" style="width:0;height:1.5pt" o:hralign="center" o:hrstd="t" o:hr="t" fillcolor="#a0a0a0" stroked="f"/>
-        </w:pict>
-      </w:r>
-    </w:p>
-    <w:p>
-      <w:r>
-        <w:rPr>
-          <w:b/>
-          <w:bCs/>
-        </w:rPr>
-        <w:t>11:00-11:15 AM</w:t>
-      </w:r>
-      <w:r>
-        <w:t>: Petrohué → Lago Todos los Santos (5 km, 5 min)</w:t>
-      </w:r>
-    </w:p>
-    <w:p>
-      <w:r>
-        <w:rPr>
-          <w:b/>
-          <w:bCs/>
-        </w:rPr>
-        <w:t>11:15 AM-12:30 PM</w:t>
-      </w:r>
-      <w:r>
-        <w:t xml:space="preserve">: </w:t>
-      </w:r>
-      <w:r>
-        <w:rPr>
-          <w:b/>
-          <w:bCs/>
-        </w:rPr>
-        <w:t>LAGO TODOS LOS SANTOS</w:t>
-      </w:r>
-      <w:r>
-        <w:t xml:space="preserve"> </w:t>
-      </w:r>
-      <w:r>
-        <w:rPr>
-          <w:rFonts w:ascii="Segoe UI Emoji" w:hAnsi="Segoe UI Emoji" w:cs="Segoe UI Emoji"/>
-        </w:rPr>
-        <w:t>⭐⭐⭐⭐⭐</w:t>
-      </w:r>
-      <w:r>
-        <w:t xml:space="preserve"> (1h 15min)</w:t>
-      </w:r>
-    </w:p>
-    <w:p>
-      <w:r>
-        <w:rPr>
-          <w:b/>
-          <w:bCs/>
-        </w:rPr>
-        <w:t>IMPERDIBLE #2 - Lago más hermoso de Chile</w:t>
-      </w:r>
-    </w:p>
-    <w:p>
-      <w:r>
-        <w:rPr>
-          <w:b/>
-          <w:bCs/>
-        </w:rPr>
-        <w:t>Qué hacer:</w:t>
-      </w:r>
-    </w:p>
-    <w:p>
-      <w:pPr>
-        <w:numPr>
-          <w:ilvl w:val="0"/>
-          <w:numId w:val="10"/>
-        </w:numPr>
-      </w:pPr>
-      <w:r>
-        <w:rPr>
-          <w:b/>
-          <w:bCs/>
-        </w:rPr>
-        <w:t>Playa Petrohué</w:t>
-      </w:r>
-      <w:r>
-        <w:t xml:space="preserve"> (45 min): </w:t>
-      </w:r>
-    </w:p>
-    <w:p>
-      <w:pPr>
-        <w:numPr>
-          <w:ilvl w:val="1"/>
-          <w:numId w:val="10"/>
-        </w:numPr>
-      </w:pPr>
-      <w:r>
-        <w:t>Arena volcánica negra</w:t>
-      </w:r>
-    </w:p>
-    <w:p>
-      <w:pPr>
-        <w:numPr>
-          <w:ilvl w:val="1"/>
-          <w:numId w:val="10"/>
-        </w:numPr>
-      </w:pPr>
-      <w:r>
-        <w:rPr>
-          <w:rFonts w:ascii="Segoe UI Emoji" w:hAnsi="Segoe UI Emoji" w:cs="Segoe UI Emoji"/>
-        </w:rPr>
-        <w:t>🏖️</w:t>
-      </w:r>
-      <w:r>
-        <w:t xml:space="preserve"> </w:t>
-      </w:r>
-      <w:r>
-        <w:rPr>
-          <w:b/>
-          <w:bCs/>
-        </w:rPr>
-        <w:t>EL NIÑO PUEDE JUGAR EN LA PLAYA</w:t>
-      </w:r>
-      <w:r>
-        <w:t xml:space="preserve"> (súper importante)</w:t>
-      </w:r>
-    </w:p>
-    <w:p>
-      <w:pPr>
-        <w:numPr>
-          <w:ilvl w:val="1"/>
-          <w:numId w:val="10"/>
-        </w:numPr>
-      </w:pPr>
-      <w:r>
-        <w:lastRenderedPageBreak/>
-        <w:t>Agua turquesa espectacular</w:t>
-      </w:r>
-    </w:p>
-    <w:p>
-      <w:pPr>
-        <w:numPr>
-          <w:ilvl w:val="1"/>
-          <w:numId w:val="10"/>
-        </w:numPr>
-      </w:pPr>
-      <w:r>
-        <w:t>Vista al Volcán Osorno desde el lago</w:t>
-      </w:r>
-    </w:p>
-    <w:p>
-      <w:pPr>
-        <w:numPr>
-          <w:ilvl w:val="0"/>
-          <w:numId w:val="10"/>
-        </w:numPr>
-      </w:pPr>
-      <w:r>
-        <w:rPr>
-          <w:b/>
-          <w:bCs/>
-        </w:rPr>
-        <w:t>Muelle/embarcadero</w:t>
-      </w:r>
-      <w:r>
-        <w:t xml:space="preserve"> (15 min): </w:t>
-      </w:r>
-    </w:p>
-    <w:p>
-      <w:pPr>
-        <w:numPr>
-          <w:ilvl w:val="1"/>
-          <w:numId w:val="10"/>
-        </w:numPr>
-      </w:pPr>
-      <w:r>
-        <w:t>Foto panorámica</w:t>
-      </w:r>
-    </w:p>
-    <w:p>
-      <w:pPr>
-        <w:numPr>
-          <w:ilvl w:val="1"/>
-          <w:numId w:val="10"/>
-        </w:numPr>
-      </w:pPr>
-      <w:r>
-        <w:t>Vista completa del lago</w:t>
-      </w:r>
-    </w:p>
-    <w:p>
-      <w:pPr>
-        <w:numPr>
-          <w:ilvl w:val="0"/>
-          <w:numId w:val="10"/>
-        </w:numPr>
-      </w:pPr>
-      <w:r>
-        <w:rPr>
-          <w:b/>
-          <w:bCs/>
-        </w:rPr>
-        <w:t>Caminata corta orilla</w:t>
-      </w:r>
-      <w:r>
-        <w:t xml:space="preserve"> (15 min): </w:t>
-      </w:r>
-    </w:p>
-    <w:p>
-      <w:pPr>
-        <w:numPr>
-          <w:ilvl w:val="1"/>
-          <w:numId w:val="10"/>
-        </w:numPr>
-      </w:pPr>
-      <w:r>
-        <w:t>Bosque nativo</w:t>
-      </w:r>
-    </w:p>
-    <w:p>
-      <w:pPr>
-        <w:numPr>
-          <w:ilvl w:val="1"/>
-          <w:numId w:val="10"/>
-        </w:numPr>
-      </w:pPr>
-      <w:r>
-        <w:t>Tranquilo</w:t>
-      </w:r>
-    </w:p>
-    <w:p>
-      <w:r>
-        <w:rPr>
-          <w:rFonts w:ascii="Segoe UI Emoji" w:hAnsi="Segoe UI Emoji" w:cs="Segoe UI Emoji"/>
-          <w:b/>
-          <w:bCs/>
-        </w:rPr>
-        <w:t>👶</w:t>
-      </w:r>
-      <w:r>
-        <w:rPr>
-          <w:b/>
-          <w:bCs/>
-        </w:rPr>
-        <w:t xml:space="preserve"> Para niño</w:t>
-      </w:r>
-      <w:r>
-        <w:t>: ¡Momento favorito del día! Puede correr y jugar</w:t>
-      </w:r>
-    </w:p>
-    <w:p>
-      <w:r>
-        <w:pict w14:anchorId="340C7981">
-          <v:rect id="_x0000_i1165" style="width:0;height:1.5pt" o:hralign="center" o:hrstd="t" o:hr="t" fillcolor="#a0a0a0" stroked="f"/>
-        </w:pict>
-      </w:r>
-    </w:p>
-    <w:p>
-      <w:r>
-        <w:rPr>
-          <w:b/>
-          <w:bCs/>
-        </w:rPr>
-        <w:t>12:30-1:30 PM</w:t>
-      </w:r>
-      <w:r>
-        <w:t xml:space="preserve">: </w:t>
-      </w:r>
-      <w:r>
-        <w:rPr>
-          <w:b/>
-          <w:bCs/>
-        </w:rPr>
-        <w:t>ALMUERZO</w:t>
-      </w:r>
-      <w:r>
-        <w:t xml:space="preserve"> en Petrohué</w:t>
-      </w:r>
-    </w:p>
-    <w:p>
-      <w:r>
-        <w:rPr>
-          <w:b/>
-          <w:bCs/>
-        </w:rPr>
-        <w:t>Opciones:</w:t>
-      </w:r>
-    </w:p>
-    <w:p>
-      <w:pPr>
-        <w:numPr>
-          <w:ilvl w:val="0"/>
-          <w:numId w:val="11"/>
-        </w:numPr>
-      </w:pPr>
-      <w:r>
-        <w:t>Restaurant en Petrohué (hay 2-3 opciones)</w:t>
-      </w:r>
-    </w:p>
-    <w:p>
-      <w:pPr>
-        <w:numPr>
-          <w:ilvl w:val="0"/>
-          <w:numId w:val="11"/>
-        </w:numPr>
-      </w:pPr>
-      <w:r>
-        <w:t>Comida: Trucha, salmón, cazuelas</w:t>
-      </w:r>
-    </w:p>
-    <w:p>
-      <w:pPr>
-        <w:numPr>
-          <w:ilvl w:val="0"/>
-          <w:numId w:val="11"/>
-        </w:numPr>
-      </w:pPr>
-      <w:r>
-        <w:rPr>
-          <w:b/>
-          <w:bCs/>
-        </w:rPr>
-        <w:t>O picnic</w:t>
-      </w:r>
-      <w:r>
-        <w:t xml:space="preserve"> si llevan comida</w:t>
-      </w:r>
-    </w:p>
-    <w:p>
-      <w:r>
-        <w:pict w14:anchorId="5D9E117E">
-          <v:rect id="_x0000_i1166" style="width:0;height:1.5pt" o:hralign="center" o:hrstd="t" o:hr="t" fillcolor="#a0a0a0" stroked="f"/>
-        </w:pict>
-      </w:r>
-    </w:p>
-    <w:p>
-      <w:pPr>
-        <w:rPr>
-          <w:b/>
-          <w:bCs/>
-        </w:rPr>
-      </w:pPr>
-      <w:r>
-        <w:rPr>
-          <w:b/>
-          <w:bCs/>
-        </w:rPr>
-        <w:t>TARDE:</w:t>
-      </w:r>
-    </w:p>
-    <w:p>
-      <w:r>
-        <w:rPr>
-          <w:b/>
-          <w:bCs/>
-        </w:rPr>
-        <w:t>1:30-2:00 PM</w:t>
-      </w:r>
-      <w:r>
-        <w:t>: Petrohué → Ralún (30 km, 30 min vía Ensenada)</w:t>
-      </w:r>
-    </w:p>
-    <w:p>
-      <w:r>
-        <w:rPr>
-          <w:b/>
-          <w:bCs/>
-        </w:rPr>
-        <w:t>2:00-3:00 PM</w:t>
-      </w:r>
-      <w:r>
-        <w:t xml:space="preserve">: </w:t>
-      </w:r>
-      <w:r>
-        <w:rPr>
-          <w:b/>
-          <w:bCs/>
-        </w:rPr>
-        <w:t>RALÚN - ESTUARIO DE RELONCAVÍ</w:t>
-      </w:r>
-      <w:r>
-        <w:t xml:space="preserve"> </w:t>
-      </w:r>
-      <w:r>
-        <w:rPr>
-          <w:rFonts w:ascii="Segoe UI Emoji" w:hAnsi="Segoe UI Emoji" w:cs="Segoe UI Emoji"/>
-        </w:rPr>
-        <w:t>⭐⭐⭐⭐⭐</w:t>
-      </w:r>
-      <w:r>
-        <w:t xml:space="preserve"> (1h)</w:t>
-      </w:r>
-    </w:p>
-    <w:p>
-      <w:r>
-        <w:rPr>
-          <w:b/>
-          <w:bCs/>
-        </w:rPr>
-        <w:t>IMPERDIBLE #3 - Paisaje más dramático de la ruta</w:t>
-      </w:r>
-    </w:p>
-    <w:p>
-      <w:r>
-        <w:rPr>
-          <w:b/>
-          <w:bCs/>
-        </w:rPr>
-        <w:t>Qué hacer:</w:t>
-      </w:r>
-    </w:p>
-    <w:p>
-      <w:pPr>
-        <w:numPr>
-          <w:ilvl w:val="0"/>
-          <w:numId w:val="12"/>
-        </w:numPr>
-      </w:pPr>
-      <w:r>
-        <w:rPr>
-          <w:b/>
-          <w:bCs/>
-        </w:rPr>
-        <w:t>Mirador del Estuario</w:t>
-      </w:r>
-      <w:r>
-        <w:t xml:space="preserve"> (30 min): </w:t>
-      </w:r>
-    </w:p>
-    <w:p>
-      <w:pPr>
-        <w:numPr>
-          <w:ilvl w:val="1"/>
-          <w:numId w:val="12"/>
-        </w:numPr>
-      </w:pPr>
-      <w:r>
-        <w:t>Vista panorámica espectacular</w:t>
-      </w:r>
-    </w:p>
-    <w:p>
-      <w:pPr>
-        <w:numPr>
-          <w:ilvl w:val="1"/>
-          <w:numId w:val="12"/>
-        </w:numPr>
-      </w:pPr>
-      <w:r>
-        <w:t>Fiordos, montañas, agua</w:t>
-      </w:r>
-    </w:p>
-    <w:p>
-      <w:pPr>
-        <w:numPr>
-          <w:ilvl w:val="1"/>
-          <w:numId w:val="12"/>
-        </w:numPr>
-      </w:pPr>
-      <w:r>
-        <w:t>Uno de los paisajes más fotogénicos de Chile</w:t>
-      </w:r>
-    </w:p>
-    <w:p>
-      <w:pPr>
-        <w:numPr>
-          <w:ilvl w:val="1"/>
-          <w:numId w:val="12"/>
-        </w:numPr>
-      </w:pPr>
-      <w:r>
-        <w:t>Punto de unión océano-montaña</w:t>
-      </w:r>
-    </w:p>
-    <w:p>
-      <w:pPr>
-        <w:numPr>
-          <w:ilvl w:val="0"/>
-          <w:numId w:val="12"/>
-        </w:numPr>
-      </w:pPr>
-      <w:r>
-        <w:rPr>
-          <w:b/>
-          <w:bCs/>
-        </w:rPr>
-        <w:lastRenderedPageBreak/>
-        <w:t>Caleta Ralún</w:t>
-      </w:r>
-      <w:r>
-        <w:t xml:space="preserve"> (15 min): </w:t>
-      </w:r>
-    </w:p>
-    <w:p>
-      <w:pPr>
-        <w:numPr>
-          <w:ilvl w:val="1"/>
-          <w:numId w:val="12"/>
-        </w:numPr>
-      </w:pPr>
-      <w:r>
-        <w:t>Pueblo pesquero pequeño</w:t>
-      </w:r>
-    </w:p>
-    <w:p>
-      <w:pPr>
-        <w:numPr>
-          <w:ilvl w:val="1"/>
-          <w:numId w:val="12"/>
-        </w:numPr>
-      </w:pPr>
-      <w:r>
-        <w:t>Muelle</w:t>
-      </w:r>
-    </w:p>
-    <w:p>
-      <w:pPr>
-        <w:numPr>
-          <w:ilvl w:val="1"/>
-          <w:numId w:val="12"/>
-        </w:numPr>
-      </w:pPr>
-      <w:r>
-        <w:t>Ambiente auténtico</w:t>
-      </w:r>
-    </w:p>
-    <w:p>
-      <w:pPr>
-        <w:numPr>
-          <w:ilvl w:val="0"/>
-          <w:numId w:val="12"/>
-        </w:numPr>
-      </w:pPr>
-      <w:r>
-        <w:rPr>
-          <w:b/>
-          <w:bCs/>
-        </w:rPr>
-        <w:t>Caminata corta</w:t>
-      </w:r>
-      <w:r>
-        <w:t xml:space="preserve"> (15 min): </w:t>
-      </w:r>
-    </w:p>
-    <w:p>
-      <w:pPr>
-        <w:numPr>
-          <w:ilvl w:val="1"/>
-          <w:numId w:val="12"/>
-        </w:numPr>
-      </w:pPr>
-      <w:r>
-        <w:t>Estirar piernas</w:t>
-      </w:r>
-    </w:p>
-    <w:p>
-      <w:pPr>
-        <w:numPr>
-          <w:ilvl w:val="1"/>
-          <w:numId w:val="12"/>
-        </w:numPr>
-      </w:pPr>
-      <w:r>
-        <w:t>El niño puede caminar tranquilo</w:t>
-      </w:r>
-    </w:p>
-    <w:p>
-      <w:r>
-        <w:rPr>
-          <w:rFonts w:ascii="Segoe UI Emoji" w:hAnsi="Segoe UI Emoji" w:cs="Segoe UI Emoji"/>
-          <w:b/>
-          <w:bCs/>
-        </w:rPr>
-        <w:t>👶</w:t>
-      </w:r>
-      <w:r>
-        <w:rPr>
-          <w:b/>
-          <w:bCs/>
-        </w:rPr>
-        <w:t xml:space="preserve"> Para niño</w:t>
-      </w:r>
-      <w:r>
-        <w:t>: Vista impresionante pero corto (no se cansa)</w:t>
-      </w:r>
-    </w:p>
-    <w:p>
-      <w:r>
-        <w:pict w14:anchorId="1412017E">
-          <v:rect id="_x0000_i1167" style="width:0;height:1.5pt" o:hralign="center" o:hrstd="t" o:hr="t" fillcolor="#a0a0a0" stroked="f"/>
-        </w:pict>
-      </w:r>
-    </w:p>
-    <w:p>
-      <w:r>
-        <w:rPr>
-          <w:b/>
-          <w:bCs/>
-        </w:rPr>
-        <w:t>3:00-4:00 PM</w:t>
-      </w:r>
-      <w:r>
-        <w:t>: Ralún → Puerto Octay (60 km, 1h bordeando lago)</w:t>
-      </w:r>
-    </w:p>
-    <w:p>
-      <w:r>
-        <w:rPr>
-          <w:b/>
-          <w:bCs/>
-        </w:rPr>
-        <w:t>4:00-5:30 PM</w:t>
-      </w:r>
-      <w:r>
-        <w:t xml:space="preserve">: </w:t>
-      </w:r>
-      <w:r>
-        <w:rPr>
-          <w:b/>
-          <w:bCs/>
-        </w:rPr>
-        <w:t>PUERTO OCTAY</w:t>
-      </w:r>
-      <w:r>
-        <w:t xml:space="preserve"> </w:t>
-      </w:r>
-      <w:r>
-        <w:rPr>
-          <w:rFonts w:ascii="Segoe UI Emoji" w:hAnsi="Segoe UI Emoji" w:cs="Segoe UI Emoji"/>
-        </w:rPr>
-        <w:t>⭐⭐⭐⭐</w:t>
-      </w:r>
-      <w:r>
-        <w:t xml:space="preserve"> (1.5h)</w:t>
-      </w:r>
-    </w:p>
-    <w:p>
-      <w:r>
-        <w:rPr>
-          <w:b/>
-          <w:bCs/>
-        </w:rPr>
-        <w:t>IMPERDIBLE #4 - Pueblo patrimonio</w:t>
-      </w:r>
-    </w:p>
-    <w:p>
-      <w:r>
-        <w:rPr>
-          <w:b/>
-          <w:bCs/>
-        </w:rPr>
-        <w:t>Qué hacer:</w:t>
-      </w:r>
-    </w:p>
-    <w:p>
-      <w:pPr>
-        <w:numPr>
-          <w:ilvl w:val="0"/>
-          <w:numId w:val="13"/>
-        </w:numPr>
-      </w:pPr>
-      <w:r>
-        <w:rPr>
-          <w:b/>
-          <w:bCs/>
-        </w:rPr>
-        <w:t>Costanera del lago</w:t>
-      </w:r>
-      <w:r>
-        <w:t xml:space="preserve"> (30 min): </w:t>
-      </w:r>
-    </w:p>
-    <w:p>
-      <w:pPr>
-        <w:numPr>
-          <w:ilvl w:val="1"/>
-          <w:numId w:val="13"/>
-        </w:numPr>
-      </w:pPr>
-      <w:r>
-        <w:t>Vista al Volcán Osorno</w:t>
-      </w:r>
-    </w:p>
-    <w:p>
-      <w:pPr>
-        <w:numPr>
-          <w:ilvl w:val="1"/>
-          <w:numId w:val="13"/>
-        </w:numPr>
-      </w:pPr>
-      <w:r>
-        <w:t>El niño puede caminar/correr</w:t>
-      </w:r>
-    </w:p>
-    <w:p>
-      <w:pPr>
-        <w:numPr>
-          <w:ilvl w:val="1"/>
-          <w:numId w:val="13"/>
-        </w:numPr>
-      </w:pPr>
-      <w:r>
-        <w:t>Bancos para descansar</w:t>
-      </w:r>
-    </w:p>
-    <w:p>
-      <w:pPr>
-        <w:numPr>
-          <w:ilvl w:val="0"/>
-          <w:numId w:val="13"/>
-        </w:numPr>
-      </w:pPr>
-      <w:r>
-        <w:rPr>
-          <w:b/>
-          <w:bCs/>
-        </w:rPr>
-        <w:t>Plaza de Armas</w:t>
-      </w:r>
-      <w:r>
-        <w:t xml:space="preserve"> (20 min): </w:t>
-      </w:r>
-    </w:p>
-    <w:p>
-      <w:pPr>
-        <w:numPr>
-          <w:ilvl w:val="1"/>
-          <w:numId w:val="13"/>
-        </w:numPr>
-      </w:pPr>
-      <w:r>
-        <w:t>Iglesia histórica</w:t>
-      </w:r>
-    </w:p>
-    <w:p>
-      <w:pPr>
-        <w:numPr>
-          <w:ilvl w:val="1"/>
-          <w:numId w:val="13"/>
-        </w:numPr>
-      </w:pPr>
-      <w:r>
-        <w:t>Edificios alemanes patrimoniales</w:t>
-      </w:r>
-    </w:p>
-    <w:p>
-      <w:pPr>
-        <w:numPr>
-          <w:ilvl w:val="0"/>
-          <w:numId w:val="13"/>
-        </w:numPr>
-      </w:pPr>
-      <w:r>
-        <w:rPr>
-          <w:b/>
-          <w:bCs/>
-        </w:rPr>
-        <w:t>Calle principal</w:t>
-      </w:r>
-      <w:r>
-        <w:t xml:space="preserve"> (20 min): </w:t>
-      </w:r>
-    </w:p>
-    <w:p>
-      <w:pPr>
-        <w:numPr>
-          <w:ilvl w:val="1"/>
-          <w:numId w:val="13"/>
-        </w:numPr>
-      </w:pPr>
-      <w:r>
-        <w:t>Arquitectura alemana</w:t>
-      </w:r>
-    </w:p>
-    <w:p>
-      <w:pPr>
-        <w:numPr>
-          <w:ilvl w:val="1"/>
-          <w:numId w:val="13"/>
-        </w:numPr>
-      </w:pPr>
-      <w:r>
-        <w:t>Casas coloridas</w:t>
-      </w:r>
-    </w:p>
-    <w:p>
-      <w:pPr>
-        <w:numPr>
-          <w:ilvl w:val="0"/>
-          <w:numId w:val="13"/>
-        </w:numPr>
-      </w:pPr>
-      <w:r>
-        <w:rPr>
-          <w:b/>
-          <w:bCs/>
-        </w:rPr>
-        <w:t>Mirador</w:t>
-      </w:r>
-      <w:r>
-        <w:t xml:space="preserve"> (opcional, 10 min): </w:t>
-      </w:r>
-    </w:p>
-    <w:p>
-      <w:pPr>
-        <w:numPr>
-          <w:ilvl w:val="1"/>
-          <w:numId w:val="13"/>
-        </w:numPr>
-      </w:pPr>
-      <w:r>
-        <w:t>Vista panorámica del lago</w:t>
-      </w:r>
-    </w:p>
-    <w:p>
-      <w:pPr>
-        <w:numPr>
-          <w:ilvl w:val="0"/>
-          <w:numId w:val="13"/>
-        </w:numPr>
-      </w:pPr>
-      <w:r>
-        <w:rPr>
-          <w:b/>
-          <w:bCs/>
-        </w:rPr>
-        <w:t>Café/once</w:t>
-      </w:r>
-      <w:r>
-        <w:t xml:space="preserve"> (20 min): </w:t>
-      </w:r>
-    </w:p>
-    <w:p>
-      <w:pPr>
-        <w:numPr>
-          <w:ilvl w:val="1"/>
-          <w:numId w:val="13"/>
-        </w:numPr>
-      </w:pPr>
-      <w:r>
-        <w:lastRenderedPageBreak/>
-        <w:t>Kuchen alemán</w:t>
-      </w:r>
-    </w:p>
-    <w:p>
-      <w:pPr>
-        <w:numPr>
-          <w:ilvl w:val="1"/>
-          <w:numId w:val="13"/>
-        </w:numPr>
-      </w:pPr>
-      <w:r>
-        <w:t>Helado para el niño</w:t>
-      </w:r>
-    </w:p>
-    <w:p>
-      <w:r>
-        <w:rPr>
-          <w:rFonts w:ascii="Segoe UI Emoji" w:hAnsi="Segoe UI Emoji" w:cs="Segoe UI Emoji"/>
-          <w:b/>
-          <w:bCs/>
-        </w:rPr>
-        <w:t>👶</w:t>
-      </w:r>
-      <w:r>
-        <w:rPr>
-          <w:b/>
-          <w:bCs/>
-        </w:rPr>
-        <w:t xml:space="preserve"> Para niño</w:t>
-      </w:r>
-      <w:r>
-        <w:t>: Puede caminar tranquilo por costanera</w:t>
-      </w:r>
-    </w:p>
-    <w:p>
-      <w:r>
-        <w:pict w14:anchorId="11CFF5C6">
-          <v:rect id="_x0000_i1168" style="width:0;height:1.5pt" o:hralign="center" o:hrstd="t" o:hr="t" fillcolor="#a0a0a0" stroked="f"/>
-        </w:pict>
-      </w:r>
-    </w:p>
-    <w:p>
-      <w:r>
-        <w:rPr>
-          <w:b/>
-          <w:bCs/>
-        </w:rPr>
-        <w:t>5:30-6:00 PM</w:t>
-      </w:r>
-      <w:r>
-        <w:t>: Puerto Octay → Llanquihue (40 km, 30 min)</w:t>
-      </w:r>
-    </w:p>
-    <w:p>
-      <w:r>
-        <w:rPr>
-          <w:b/>
-          <w:bCs/>
-        </w:rPr>
-        <w:t>6:00-8:00 PM</w:t>
-      </w:r>
-      <w:r>
-        <w:t xml:space="preserve">: </w:t>
-      </w:r>
-      <w:r>
-        <w:rPr>
-          <w:b/>
-          <w:bCs/>
-        </w:rPr>
-        <w:t>LLANQUIHUE</w:t>
-      </w:r>
-      <w:r>
-        <w:t xml:space="preserve"> - Check-in y atardecer</w:t>
-      </w:r>
-    </w:p>
-    <w:p>
-      <w:r>
-        <w:rPr>
-          <w:b/>
-          <w:bCs/>
-        </w:rPr>
-        <w:t>Qué hacer:</w:t>
-      </w:r>
-    </w:p>
-    <w:p>
-      <w:pPr>
-        <w:numPr>
-          <w:ilvl w:val="0"/>
-          <w:numId w:val="14"/>
-        </w:numPr>
-      </w:pPr>
-      <w:r>
-        <w:rPr>
-          <w:b/>
-          <w:bCs/>
-        </w:rPr>
-        <w:t>Check-in cabaña</w:t>
-      </w:r>
-      <w:r>
-        <w:t xml:space="preserve"> (15 min)</w:t>
-      </w:r>
-    </w:p>
-    <w:p>
-      <w:pPr>
-        <w:numPr>
-          <w:ilvl w:val="0"/>
-          <w:numId w:val="14"/>
-        </w:numPr>
-      </w:pPr>
-      <w:r>
-        <w:rPr>
-          <w:b/>
-          <w:bCs/>
-        </w:rPr>
-        <w:t>Costanera de Llanquihue al atardecer</w:t>
-      </w:r>
-      <w:r>
-        <w:t xml:space="preserve"> (1h): </w:t>
-      </w:r>
-    </w:p>
-    <w:p>
-      <w:pPr>
-        <w:numPr>
-          <w:ilvl w:val="1"/>
-          <w:numId w:val="14"/>
-        </w:numPr>
-      </w:pPr>
-      <w:r>
-        <w:t>Vista al lago</w:t>
-      </w:r>
-    </w:p>
-    <w:p>
-      <w:pPr>
-        <w:numPr>
-          <w:ilvl w:val="1"/>
-          <w:numId w:val="14"/>
-        </w:numPr>
-      </w:pPr>
-      <w:r>
-        <w:t>Volcanes Osorno y Calbuco</w:t>
-      </w:r>
-    </w:p>
-    <w:p>
-      <w:pPr>
-        <w:numPr>
-          <w:ilvl w:val="1"/>
-          <w:numId w:val="14"/>
-        </w:numPr>
-      </w:pPr>
-      <w:r>
-        <w:t>El niño puede jugar</w:t>
-      </w:r>
-    </w:p>
-    <w:p>
-      <w:pPr>
-        <w:numPr>
-          <w:ilvl w:val="1"/>
-          <w:numId w:val="14"/>
-        </w:numPr>
-      </w:pPr>
-      <w:r>
-        <w:t>Atardecer espectacular</w:t>
-      </w:r>
-    </w:p>
-    <w:p>
-      <w:pPr>
-        <w:numPr>
-          <w:ilvl w:val="0"/>
-          <w:numId w:val="14"/>
-        </w:numPr>
-      </w:pPr>
-      <w:r>
-        <w:rPr>
-          <w:b/>
-          <w:bCs/>
-        </w:rPr>
-        <w:t>Cena</w:t>
-      </w:r>
-      <w:r>
-        <w:t xml:space="preserve"> en restaurant local o cabaña</w:t>
-      </w:r>
-    </w:p>
-    <w:p>
-      <w:r>
-        <w:rPr>
-          <w:b/>
-          <w:bCs/>
-        </w:rPr>
-        <w:t>8:00 PM</w:t>
-      </w:r>
-      <w:r>
-        <w:t>: Descanso - día largo pero completo</w:t>
-      </w:r>
-    </w:p>
-    <w:p>
-      <w:r>
-        <w:pict w14:anchorId="72146CD7">
-          <v:rect id="_x0000_i1169" style="width:0;height:1.5pt" o:hralign="center" o:hrstd="t" o:hr="t" fillcolor="#a0a0a0" stroked="f"/>
-        </w:pict>
-      </w:r>
-    </w:p>
-    <w:p>
-      <w:r>
-        <w:rPr>
-          <w:rFonts w:ascii="Segoe UI Emoji" w:hAnsi="Segoe UI Emoji" w:cs="Segoe UI Emoji"/>
-          <w:b/>
-          <w:bCs/>
-        </w:rPr>
-        <w:t>📍</w:t>
-      </w:r>
-      <w:r>
-        <w:rPr>
-          <w:b/>
-          <w:bCs/>
-        </w:rPr>
-        <w:t xml:space="preserve"> PERNOCTAR: LLANQUIHUE (Base 2 - noche 1/2)</w:t>
+      <w:pPr>
+        <w:rPr>
+          <w:b/>
+          <w:bCs/>
+        </w:rPr>
+      </w:pPr>
+    </w:p>
+    <w:p>
+      <w:r>
+        <w:rPr>
+          <w:b/>
+          <w:bCs/>
+        </w:rPr>
+        <w:t xml:space="preserve">PERNOCTAR: LLANQUIHUE </w:t>
       </w:r>
     </w:p>
     <w:p>
@@ -2501,1564 +2070,6 @@
       </w:r>
       <w:r>
         <w:t>: $60.000-80.000</w:t>
-      </w:r>
-    </w:p>
-    <w:p>
-      <w:r>
-        <w:rPr>
-          <w:rFonts w:ascii="Segoe UI Emoji" w:hAnsi="Segoe UI Emoji" w:cs="Segoe UI Emoji"/>
-        </w:rPr>
-        <w:t>⏱️</w:t>
-      </w:r>
-      <w:r>
-        <w:t xml:space="preserve"> </w:t>
-      </w:r>
-      <w:r>
-        <w:rPr>
-          <w:b/>
-          <w:bCs/>
-        </w:rPr>
-        <w:t>Manejo total día 5</w:t>
-      </w:r>
-      <w:r>
-        <w:t xml:space="preserve">: 3.5 horas (TODO lineal, sin retrocesos) </w:t>
-      </w:r>
-      <w:r>
-        <w:rPr>
-          <w:rFonts w:ascii="Segoe UI Emoji" w:hAnsi="Segoe UI Emoji" w:cs="Segoe UI Emoji"/>
-        </w:rPr>
-        <w:t>✅</w:t>
-      </w:r>
-      <w:r>
-        <w:br/>
-      </w:r>
-      <w:r>
-        <w:rPr>
-          <w:rFonts w:ascii="Segoe UI Emoji" w:hAnsi="Segoe UI Emoji" w:cs="Segoe UI Emoji"/>
-        </w:rPr>
-        <w:t>⏱️</w:t>
-      </w:r>
-      <w:r>
-        <w:t xml:space="preserve"> </w:t>
-      </w:r>
-      <w:r>
-        <w:rPr>
-          <w:b/>
-          <w:bCs/>
-        </w:rPr>
-        <w:t>Duración total</w:t>
-      </w:r>
-      <w:r>
-        <w:t>: 11 horas (8 AM - 7 PM)</w:t>
-      </w:r>
-      <w:r>
-        <w:br/>
-      </w:r>
-      <w:r>
-        <w:rPr>
-          <w:rFonts w:ascii="Segoe UI Emoji" w:hAnsi="Segoe UI Emoji" w:cs="Segoe UI Emoji"/>
-        </w:rPr>
-        <w:t>👶</w:t>
-      </w:r>
-      <w:r>
-        <w:t xml:space="preserve"> </w:t>
-      </w:r>
-      <w:r>
-        <w:rPr>
-          <w:b/>
-          <w:bCs/>
-        </w:rPr>
-        <w:t>Nivel niño</w:t>
-      </w:r>
-      <w:r>
-        <w:t>: MODERADO - largo pero con playa para jugar</w:t>
-      </w:r>
-      <w:r>
-        <w:br/>
-      </w:r>
-      <w:r>
-        <w:rPr>
-          <w:rFonts w:ascii="Segoe UI Emoji" w:hAnsi="Segoe UI Emoji" w:cs="Segoe UI Emoji"/>
-        </w:rPr>
-        <w:t>🎯</w:t>
-      </w:r>
-      <w:r>
-        <w:t xml:space="preserve"> </w:t>
-      </w:r>
-      <w:r>
-        <w:rPr>
-          <w:b/>
-          <w:bCs/>
-        </w:rPr>
-        <w:t>Imperdibles visitados</w:t>
-      </w:r>
-      <w:r>
-        <w:t>: 4/4 (Petrohué, Todos los Santos, Ralún, Puerto Octay)</w:t>
-      </w:r>
-    </w:p>
-    <w:p>
-      <w:r>
-        <w:lastRenderedPageBreak/>
-        <w:pict w14:anchorId="14A071FD">
-          <v:rect id="_x0000_i1170" style="width:0;height:1.5pt" o:hralign="center" o:hrstd="t" o:hr="t" fillcolor="#a0a0a0" stroked="f"/>
-        </w:pict>
-      </w:r>
-    </w:p>
-    <w:p>
-      <w:pPr>
-        <w:rPr>
-          <w:b/>
-          <w:bCs/>
-        </w:rPr>
-      </w:pPr>
-      <w:r>
-        <w:rPr>
-          <w:b/>
-          <w:bCs/>
-        </w:rPr>
-        <w:t>DÍA 6: LLANQUIHUE → FRUTILLAR → OSORNO → VALDIVIA → TRAIGUÉN</w:t>
-      </w:r>
-    </w:p>
-    <w:p>
-      <w:pPr>
-        <w:rPr>
-          <w:b/>
-          <w:bCs/>
-        </w:rPr>
-      </w:pPr>
-      <w:r>
-        <w:rPr>
-          <w:rFonts w:ascii="Segoe UI Emoji" w:hAnsi="Segoe UI Emoji" w:cs="Segoe UI Emoji"/>
-          <w:b/>
-          <w:bCs/>
-        </w:rPr>
-        <w:t>⏰</w:t>
-      </w:r>
-      <w:r>
-        <w:rPr>
-          <w:b/>
-          <w:bCs/>
-        </w:rPr>
-        <w:t xml:space="preserve"> Cronograma detallado:</w:t>
-      </w:r>
-    </w:p>
-    <w:p>
-      <w:r>
-        <w:rPr>
-          <w:b/>
-          <w:bCs/>
-        </w:rPr>
-        <w:t>7:00 AM</w:t>
-      </w:r>
-      <w:r>
-        <w:t>: Desayuno en cabaña</w:t>
-      </w:r>
-      <w:r>
-        <w:br/>
-      </w:r>
-      <w:r>
-        <w:rPr>
-          <w:b/>
-          <w:bCs/>
-        </w:rPr>
-        <w:t>7:30 AM</w:t>
-      </w:r>
-      <w:r>
-        <w:t>: Check-out Llanquihue (empacar TODO - último día)</w:t>
-      </w:r>
-    </w:p>
-    <w:p>
-      <w:r>
-        <w:pict w14:anchorId="6A41B061">
-          <v:rect id="_x0000_i1171" style="width:0;height:1.5pt" o:hralign="center" o:hrstd="t" o:hr="t" fillcolor="#a0a0a0" stroked="f"/>
-        </w:pict>
-      </w:r>
-    </w:p>
-    <w:p>
-      <w:pPr>
-        <w:rPr>
-          <w:b/>
-          <w:bCs/>
-        </w:rPr>
-      </w:pPr>
-      <w:r>
-        <w:rPr>
-          <w:b/>
-          <w:bCs/>
-        </w:rPr>
-        <w:t>MAÑANA:</w:t>
-      </w:r>
-    </w:p>
-    <w:p>
-      <w:r>
-        <w:rPr>
-          <w:b/>
-          <w:bCs/>
-        </w:rPr>
-        <w:t>7:30-8:00 AM</w:t>
-      </w:r>
-      <w:r>
-        <w:t xml:space="preserve">: Llanquihue → Frutillar (25 km, 20 min) </w:t>
-      </w:r>
-      <w:r>
-        <w:rPr>
-          <w:rFonts w:ascii="Segoe UI Emoji" w:hAnsi="Segoe UI Emoji" w:cs="Segoe UI Emoji"/>
-        </w:rPr>
-        <w:t>✅</w:t>
-      </w:r>
-    </w:p>
-    <w:p>
-      <w:r>
-        <w:rPr>
-          <w:b/>
-          <w:bCs/>
-        </w:rPr>
-        <w:t>8:00-9:30 AM</w:t>
-      </w:r>
-      <w:r>
-        <w:t xml:space="preserve">: </w:t>
-      </w:r>
-      <w:r>
-        <w:rPr>
-          <w:b/>
-          <w:bCs/>
-        </w:rPr>
-        <w:t>FRUTILLAR</w:t>
-      </w:r>
-      <w:r>
-        <w:t xml:space="preserve"> </w:t>
-      </w:r>
-      <w:r>
-        <w:rPr>
-          <w:rFonts w:ascii="Segoe UI Emoji" w:hAnsi="Segoe UI Emoji" w:cs="Segoe UI Emoji"/>
-        </w:rPr>
-        <w:t>⭐⭐⭐⭐</w:t>
-      </w:r>
-      <w:r>
-        <w:t xml:space="preserve"> (1.5h)</w:t>
-      </w:r>
-    </w:p>
-    <w:p>
-      <w:r>
-        <w:rPr>
-          <w:b/>
-          <w:bCs/>
-        </w:rPr>
-        <w:t>IMPERDIBLE #5 - Pueblo más bonito del lago</w:t>
-      </w:r>
-    </w:p>
-    <w:p>
-      <w:r>
-        <w:rPr>
-          <w:b/>
-          <w:bCs/>
-        </w:rPr>
-        <w:t>Qué hacer:</w:t>
-      </w:r>
-    </w:p>
-    <w:p>
-      <w:pPr>
-        <w:numPr>
-          <w:ilvl w:val="0"/>
-          <w:numId w:val="16"/>
-        </w:numPr>
-      </w:pPr>
-      <w:r>
-        <w:rPr>
-          <w:b/>
-          <w:bCs/>
-        </w:rPr>
-        <w:t>Teatro del Lago</w:t>
-      </w:r>
-      <w:r>
-        <w:t xml:space="preserve"> (30 min): </w:t>
-      </w:r>
-    </w:p>
-    <w:p>
-      <w:pPr>
-        <w:numPr>
-          <w:ilvl w:val="1"/>
-          <w:numId w:val="16"/>
-        </w:numPr>
-      </w:pPr>
-      <w:r>
-        <w:t>Foto icónica (exterior)</w:t>
-      </w:r>
-    </w:p>
-    <w:p>
-      <w:pPr>
-        <w:numPr>
-          <w:ilvl w:val="1"/>
-          <w:numId w:val="16"/>
-        </w:numPr>
-      </w:pPr>
-      <w:r>
-        <w:t>Arquitectura moderna espectacular</w:t>
-      </w:r>
-    </w:p>
-    <w:p>
-      <w:pPr>
-        <w:numPr>
-          <w:ilvl w:val="1"/>
-          <w:numId w:val="16"/>
-        </w:numPr>
-      </w:pPr>
-      <w:r>
-        <w:t>Vista al lago</w:t>
-      </w:r>
-    </w:p>
-    <w:p>
-      <w:pPr>
-        <w:numPr>
-          <w:ilvl w:val="0"/>
-          <w:numId w:val="16"/>
-        </w:numPr>
-      </w:pPr>
-      <w:r>
-        <w:rPr>
-          <w:b/>
-          <w:bCs/>
-        </w:rPr>
-        <w:t>Costanera Philippi</w:t>
-      </w:r>
-      <w:r>
-        <w:t xml:space="preserve"> (30 min): </w:t>
-      </w:r>
-    </w:p>
-    <w:p>
-      <w:pPr>
-        <w:numPr>
-          <w:ilvl w:val="1"/>
-          <w:numId w:val="16"/>
-        </w:numPr>
-      </w:pPr>
-      <w:r>
-        <w:t xml:space="preserve">Paseo </w:t>
-      </w:r>
-      <w:proofErr w:type="gramStart"/>
-      <w:r>
-        <w:t>con vista a</w:t>
-      </w:r>
-      <w:proofErr w:type="gramEnd"/>
-      <w:r>
-        <w:t xml:space="preserve"> volcanes</w:t>
-      </w:r>
-    </w:p>
-    <w:p>
-      <w:pPr>
-        <w:numPr>
-          <w:ilvl w:val="1"/>
-          <w:numId w:val="16"/>
-        </w:numPr>
-      </w:pPr>
-      <w:r>
-        <w:t>Jardines cuidados</w:t>
-      </w:r>
-    </w:p>
-    <w:p>
-      <w:pPr>
-        <w:numPr>
-          <w:ilvl w:val="1"/>
-          <w:numId w:val="16"/>
-        </w:numPr>
-      </w:pPr>
-      <w:r>
-        <w:t>El niño puede caminar</w:t>
-      </w:r>
-    </w:p>
-    <w:p>
-      <w:pPr>
-        <w:numPr>
-          <w:ilvl w:val="0"/>
-          <w:numId w:val="16"/>
-        </w:numPr>
-      </w:pPr>
-      <w:r>
-        <w:rPr>
-          <w:b/>
-          <w:bCs/>
-        </w:rPr>
-        <w:t>Museo Colonial Alemán</w:t>
-      </w:r>
-      <w:r>
-        <w:t xml:space="preserve"> (opcional, si hay tiempo): </w:t>
-      </w:r>
-    </w:p>
-    <w:p>
-      <w:pPr>
-        <w:numPr>
-          <w:ilvl w:val="1"/>
-          <w:numId w:val="16"/>
-        </w:numPr>
-      </w:pPr>
-      <w:r>
-        <w:t>Historia de colonización</w:t>
-      </w:r>
-    </w:p>
-    <w:p>
-      <w:pPr>
-        <w:numPr>
-          <w:ilvl w:val="1"/>
-          <w:numId w:val="16"/>
-        </w:numPr>
-      </w:pPr>
-      <w:r>
-        <w:t>Skip si el niño está inquieto</w:t>
-      </w:r>
-    </w:p>
-    <w:p>
-      <w:pPr>
-        <w:numPr>
-          <w:ilvl w:val="0"/>
-          <w:numId w:val="16"/>
-        </w:numPr>
-      </w:pPr>
-      <w:r>
-        <w:rPr>
-          <w:b/>
-          <w:bCs/>
-        </w:rPr>
-        <w:t>Desayuno/café</w:t>
-      </w:r>
-      <w:r>
-        <w:t xml:space="preserve"> (30 min): </w:t>
-      </w:r>
-    </w:p>
-    <w:p>
-      <w:pPr>
-        <w:numPr>
-          <w:ilvl w:val="1"/>
-          <w:numId w:val="16"/>
-        </w:numPr>
-      </w:pPr>
-      <w:r>
-        <w:t>Kuchen alemán (imperdible)</w:t>
-      </w:r>
-    </w:p>
-    <w:p>
-      <w:pPr>
-        <w:numPr>
-          <w:ilvl w:val="1"/>
-          <w:numId w:val="16"/>
-        </w:numPr>
-      </w:pPr>
-      <w:r>
-        <w:t xml:space="preserve">Café </w:t>
-      </w:r>
-      <w:proofErr w:type="gramStart"/>
-      <w:r>
-        <w:t>con vista al</w:t>
-      </w:r>
-      <w:proofErr w:type="gramEnd"/>
-      <w:r>
-        <w:t xml:space="preserve"> lago</w:t>
-      </w:r>
-    </w:p>
-    <w:p>
-      <w:pPr>
-        <w:numPr>
-          <w:ilvl w:val="1"/>
-          <w:numId w:val="16"/>
-        </w:numPr>
-      </w:pPr>
-      <w:r>
-        <w:t>Chocolate caliente para el niño</w:t>
-      </w:r>
-    </w:p>
-    <w:p>
-      <w:r>
-        <w:rPr>
-          <w:rFonts w:ascii="Segoe UI Emoji" w:hAnsi="Segoe UI Emoji" w:cs="Segoe UI Emoji"/>
-          <w:b/>
-          <w:bCs/>
-        </w:rPr>
-        <w:lastRenderedPageBreak/>
-        <w:t>👶</w:t>
-      </w:r>
-      <w:r>
-        <w:rPr>
-          <w:b/>
-          <w:bCs/>
-        </w:rPr>
-        <w:t xml:space="preserve"> Para niño</w:t>
-      </w:r>
-      <w:r>
-        <w:t>: Mañana fresca, el niño con energía</w:t>
-      </w:r>
-    </w:p>
-    <w:p>
-      <w:r>
-        <w:pict w14:anchorId="75185F4A">
-          <v:rect id="_x0000_i1172" style="width:0;height:1.5pt" o:hralign="center" o:hrstd="t" o:hr="t" fillcolor="#a0a0a0" stroked="f"/>
-        </w:pict>
-      </w:r>
-    </w:p>
-    <w:p>
-      <w:r>
-        <w:rPr>
-          <w:b/>
-          <w:bCs/>
-        </w:rPr>
-        <w:t>9:30-10:15 AM</w:t>
-      </w:r>
-      <w:r>
-        <w:t>: Frutillar → Osorno (65 km, 45 min)</w:t>
-      </w:r>
-    </w:p>
-    <w:p>
-      <w:r>
-        <w:rPr>
-          <w:b/>
-          <w:bCs/>
-        </w:rPr>
-        <w:t>10:15-11:00 AM</w:t>
-      </w:r>
-      <w:r>
-        <w:t xml:space="preserve">: </w:t>
-      </w:r>
-      <w:r>
-        <w:rPr>
-          <w:b/>
-          <w:bCs/>
-        </w:rPr>
-        <w:t>OSORNO</w:t>
-      </w:r>
-      <w:r>
-        <w:t xml:space="preserve"> </w:t>
-      </w:r>
-      <w:r>
-        <w:rPr>
-          <w:rFonts w:ascii="Segoe UI Emoji" w:hAnsi="Segoe UI Emoji" w:cs="Segoe UI Emoji"/>
-        </w:rPr>
-        <w:t>⭐⭐⭐</w:t>
-      </w:r>
-      <w:r>
-        <w:t xml:space="preserve"> (45 min - parada técnica)</w:t>
-      </w:r>
-    </w:p>
-    <w:p>
-      <w:r>
-        <w:rPr>
-          <w:b/>
-          <w:bCs/>
-        </w:rPr>
-        <w:t>Qué hacer:</w:t>
-      </w:r>
-    </w:p>
-    <w:p>
-      <w:pPr>
-        <w:numPr>
-          <w:ilvl w:val="0"/>
-          <w:numId w:val="17"/>
-        </w:numPr>
-      </w:pPr>
-      <w:r>
-        <w:rPr>
-          <w:b/>
-          <w:bCs/>
-        </w:rPr>
-        <w:t>Plaza de Armas</w:t>
-      </w:r>
-      <w:r>
-        <w:t xml:space="preserve"> (20 min): </w:t>
-      </w:r>
-    </w:p>
-    <w:p>
-      <w:pPr>
-        <w:numPr>
-          <w:ilvl w:val="1"/>
-          <w:numId w:val="17"/>
-        </w:numPr>
-      </w:pPr>
-      <w:r>
-        <w:t>Catedral San Mateo (exterior)</w:t>
-      </w:r>
-    </w:p>
-    <w:p>
-      <w:pPr>
-        <w:numPr>
-          <w:ilvl w:val="1"/>
-          <w:numId w:val="17"/>
-        </w:numPr>
-      </w:pPr>
-      <w:r>
-        <w:t>Centro histórico</w:t>
-      </w:r>
-    </w:p>
-    <w:p>
-      <w:pPr>
-        <w:numPr>
-          <w:ilvl w:val="0"/>
-          <w:numId w:val="17"/>
-        </w:numPr>
-      </w:pPr>
-      <w:r>
-        <w:rPr>
-          <w:b/>
-          <w:bCs/>
-        </w:rPr>
-        <w:t>Café/baño</w:t>
-      </w:r>
-      <w:r>
-        <w:t xml:space="preserve"> (15 min): </w:t>
-      </w:r>
-    </w:p>
-    <w:p>
-      <w:pPr>
-        <w:numPr>
-          <w:ilvl w:val="1"/>
-          <w:numId w:val="17"/>
-        </w:numPr>
-      </w:pPr>
-      <w:r>
-        <w:t>Pausa técnica</w:t>
-      </w:r>
-    </w:p>
-    <w:p>
-      <w:pPr>
-        <w:numPr>
-          <w:ilvl w:val="1"/>
-          <w:numId w:val="17"/>
-        </w:numPr>
-      </w:pPr>
-      <w:r>
-        <w:t>Snacks para el niño</w:t>
-      </w:r>
-    </w:p>
-    <w:p>
-      <w:pPr>
-        <w:numPr>
-          <w:ilvl w:val="0"/>
-          <w:numId w:val="17"/>
-        </w:numPr>
-      </w:pPr>
-      <w:r>
-        <w:rPr>
-          <w:b/>
-          <w:bCs/>
-        </w:rPr>
-        <w:t>Compras rápidas</w:t>
-      </w:r>
-      <w:r>
-        <w:t xml:space="preserve"> (opcional, 10 min): </w:t>
-      </w:r>
-    </w:p>
-    <w:p>
-      <w:pPr>
-        <w:numPr>
-          <w:ilvl w:val="1"/>
-          <w:numId w:val="17"/>
-        </w:numPr>
-      </w:pPr>
-      <w:r>
-        <w:t>Si necesitan algo para el camino</w:t>
-      </w:r>
-    </w:p>
-    <w:p>
-      <w:r>
-        <w:rPr>
-          <w:rFonts w:ascii="Segoe UI Emoji" w:hAnsi="Segoe UI Emoji" w:cs="Segoe UI Emoji"/>
-          <w:b/>
-          <w:bCs/>
-        </w:rPr>
-        <w:t>👶</w:t>
-      </w:r>
-      <w:r>
-        <w:rPr>
-          <w:b/>
-          <w:bCs/>
-        </w:rPr>
-        <w:t xml:space="preserve"> Para niño</w:t>
-      </w:r>
-      <w:r>
-        <w:t>: Corto, solo estirar piernas</w:t>
-      </w:r>
-    </w:p>
-    <w:p>
-      <w:r>
-        <w:pict w14:anchorId="430C82DC">
-          <v:rect id="_x0000_i1173" style="width:0;height:1.5pt" o:hralign="center" o:hrstd="t" o:hr="t" fillcolor="#a0a0a0" stroked="f"/>
-        </w:pict>
-      </w:r>
-    </w:p>
-    <w:p>
-      <w:r>
-        <w:rPr>
-          <w:b/>
-          <w:bCs/>
-        </w:rPr>
-        <w:t>11:00 AM-12:15 PM</w:t>
-      </w:r>
-      <w:r>
-        <w:t>: Osorno → Valdivia (100 km, 1h 15min)</w:t>
-      </w:r>
-    </w:p>
-    <w:p>
-      <w:r>
-        <w:pict w14:anchorId="5204F7D4">
-          <v:rect id="_x0000_i1174" style="width:0;height:1.5pt" o:hralign="center" o:hrstd="t" o:hr="t" fillcolor="#a0a0a0" stroked="f"/>
-        </w:pict>
-      </w:r>
-    </w:p>
-    <w:p>
-      <w:pPr>
-        <w:rPr>
-          <w:b/>
-          <w:bCs/>
-        </w:rPr>
-      </w:pPr>
-      <w:r>
-        <w:rPr>
-          <w:b/>
-          <w:bCs/>
-        </w:rPr>
-        <w:t>MEDIODÍA/TARDE:</w:t>
-      </w:r>
-    </w:p>
-    <w:p>
-      <w:r>
-        <w:rPr>
-          <w:b/>
-          <w:bCs/>
-        </w:rPr>
-        <w:t>12:15-3:30 PM</w:t>
-      </w:r>
-      <w:r>
-        <w:t xml:space="preserve">: </w:t>
-      </w:r>
-      <w:r>
-        <w:rPr>
-          <w:b/>
-          <w:bCs/>
-        </w:rPr>
-        <w:t>VALDIVIA</w:t>
-      </w:r>
-      <w:r>
-        <w:t xml:space="preserve"> </w:t>
-      </w:r>
-      <w:r>
-        <w:rPr>
-          <w:rFonts w:ascii="Segoe UI Emoji" w:hAnsi="Segoe UI Emoji" w:cs="Segoe UI Emoji"/>
-        </w:rPr>
-        <w:t>⭐⭐⭐⭐⭐</w:t>
-      </w:r>
-      <w:r>
-        <w:t xml:space="preserve"> (3h 15min)</w:t>
-      </w:r>
-    </w:p>
-    <w:p>
-      <w:r>
-        <w:rPr>
-          <w:b/>
-          <w:bCs/>
-        </w:rPr>
-        <w:t>IMPERDIBLE #6 - Experiencia favorita para el niño</w:t>
-      </w:r>
-    </w:p>
-    <w:p>
-      <w:r>
-        <w:rPr>
-          <w:b/>
-          <w:bCs/>
-        </w:rPr>
-        <w:t>12:15-2:15 PM</w:t>
-      </w:r>
-      <w:r>
-        <w:t xml:space="preserve">: </w:t>
-      </w:r>
-      <w:r>
-        <w:rPr>
-          <w:b/>
-          <w:bCs/>
-        </w:rPr>
-        <w:t>MERCADO FLUVIAL</w:t>
-      </w:r>
-      <w:r>
-        <w:t xml:space="preserve"> (2h):</w:t>
-      </w:r>
-    </w:p>
-    <w:p>
-      <w:r>
-        <w:rPr>
-          <w:rFonts w:ascii="Segoe UI Emoji" w:hAnsi="Segoe UI Emoji" w:cs="Segoe UI Emoji"/>
-          <w:b/>
-          <w:bCs/>
-        </w:rPr>
-        <w:t>🦭</w:t>
-      </w:r>
-      <w:r>
-        <w:rPr>
-          <w:b/>
-          <w:bCs/>
-        </w:rPr>
-        <w:t xml:space="preserve"> LO MÁS ENTRETENIDO PARA EL NIÑO</w:t>
-      </w:r>
-    </w:p>
-    <w:p>
-      <w:r>
-        <w:rPr>
-          <w:b/>
-          <w:bCs/>
-        </w:rPr>
-        <w:t>Qué hacer:</w:t>
-      </w:r>
-    </w:p>
-    <w:p>
-      <w:pPr>
-        <w:numPr>
-          <w:ilvl w:val="0"/>
-          <w:numId w:val="18"/>
-        </w:numPr>
-      </w:pPr>
-      <w:r>
-        <w:rPr>
-          <w:b/>
-          <w:bCs/>
-        </w:rPr>
-        <w:t>Lobos marinos y pelícanos</w:t>
-      </w:r>
-      <w:r>
-        <w:t xml:space="preserve"> (1h): </w:t>
-      </w:r>
-    </w:p>
-    <w:p>
-      <w:pPr>
-        <w:numPr>
-          <w:ilvl w:val="1"/>
-          <w:numId w:val="18"/>
-        </w:numPr>
-      </w:pPr>
-      <w:r>
-        <w:rPr>
-          <w:rFonts w:ascii="Segoe UI Emoji" w:hAnsi="Segoe UI Emoji" w:cs="Segoe UI Emoji"/>
-        </w:rPr>
-        <w:t>🦭</w:t>
-      </w:r>
-      <w:r>
-        <w:t xml:space="preserve"> Los lobos suben a los muelles</w:t>
-      </w:r>
-    </w:p>
-    <w:p>
-      <w:pPr>
-        <w:numPr>
-          <w:ilvl w:val="1"/>
-          <w:numId w:val="18"/>
-        </w:numPr>
-      </w:pPr>
-      <w:r>
-        <w:t>Los pescadores les tiran pescado</w:t>
-      </w:r>
-    </w:p>
-    <w:p>
-      <w:pPr>
-        <w:numPr>
-          <w:ilvl w:val="1"/>
-          <w:numId w:val="18"/>
-        </w:numPr>
-      </w:pPr>
-      <w:r>
-        <w:lastRenderedPageBreak/>
-        <w:t>Pelícanos enormes</w:t>
-      </w:r>
-    </w:p>
-    <w:p>
-      <w:pPr>
-        <w:numPr>
-          <w:ilvl w:val="1"/>
-          <w:numId w:val="18"/>
-        </w:numPr>
-      </w:pPr>
-      <w:r>
-        <w:t>Gaviotas</w:t>
-      </w:r>
-    </w:p>
-    <w:p>
-      <w:pPr>
-        <w:numPr>
-          <w:ilvl w:val="1"/>
-          <w:numId w:val="18"/>
-        </w:numPr>
-      </w:pPr>
-      <w:r>
-        <w:rPr>
-          <w:b/>
-          <w:bCs/>
-        </w:rPr>
-        <w:t>El niño se divierte MUCHÍSIMO</w:t>
-      </w:r>
-      <w:r>
-        <w:t xml:space="preserve"> viendo los animales</w:t>
-      </w:r>
-    </w:p>
-    <w:p>
-      <w:pPr>
-        <w:numPr>
-          <w:ilvl w:val="0"/>
-          <w:numId w:val="18"/>
-        </w:numPr>
-      </w:pPr>
-      <w:r>
-        <w:rPr>
-          <w:b/>
-          <w:bCs/>
-        </w:rPr>
-        <w:t>Recorrer el mercado</w:t>
-      </w:r>
-      <w:r>
-        <w:t xml:space="preserve"> (30 min): </w:t>
-      </w:r>
-    </w:p>
-    <w:p>
-      <w:pPr>
-        <w:numPr>
-          <w:ilvl w:val="1"/>
-          <w:numId w:val="18"/>
-        </w:numPr>
-      </w:pPr>
-      <w:r>
-        <w:t>Pescado fresco</w:t>
-      </w:r>
-    </w:p>
-    <w:p>
-      <w:pPr>
-        <w:numPr>
-          <w:ilvl w:val="1"/>
-          <w:numId w:val="18"/>
-        </w:numPr>
-      </w:pPr>
-      <w:r>
-        <w:t>Artesanía local</w:t>
-      </w:r>
-    </w:p>
-    <w:p>
-      <w:pPr>
-        <w:numPr>
-          <w:ilvl w:val="1"/>
-          <w:numId w:val="18"/>
-        </w:numPr>
-      </w:pPr>
-      <w:r>
-        <w:t>Ambiente auténtico</w:t>
-      </w:r>
-    </w:p>
-    <w:p>
-      <w:pPr>
-        <w:numPr>
-          <w:ilvl w:val="0"/>
-          <w:numId w:val="18"/>
-        </w:numPr>
-      </w:pPr>
-      <w:r>
-        <w:rPr>
-          <w:b/>
-          <w:bCs/>
-        </w:rPr>
-        <w:t>Almuerzo en el mercado</w:t>
-      </w:r>
-      <w:r>
-        <w:t xml:space="preserve"> (30 min): </w:t>
-      </w:r>
-    </w:p>
-    <w:p>
-      <w:pPr>
-        <w:numPr>
-          <w:ilvl w:val="1"/>
-          <w:numId w:val="18"/>
-        </w:numPr>
-      </w:pPr>
-      <w:r>
-        <w:t>Mariscos frescos</w:t>
-      </w:r>
-    </w:p>
-    <w:p>
-      <w:pPr>
-        <w:numPr>
-          <w:ilvl w:val="1"/>
-          <w:numId w:val="18"/>
-        </w:numPr>
-      </w:pPr>
-      <w:r>
-        <w:t>Empanadas de mariscos</w:t>
-      </w:r>
-    </w:p>
-    <w:p>
-      <w:pPr>
-        <w:numPr>
-          <w:ilvl w:val="1"/>
-          <w:numId w:val="18"/>
-        </w:numPr>
-      </w:pPr>
-      <w:r>
-        <w:t>Ceviche</w:t>
-      </w:r>
-    </w:p>
-    <w:p>
-      <w:pPr>
-        <w:numPr>
-          <w:ilvl w:val="1"/>
-          <w:numId w:val="18"/>
-        </w:numPr>
-      </w:pPr>
-      <w:r>
-        <w:t>Opciones para niños (arroz con mariscos)</w:t>
-      </w:r>
-    </w:p>
-    <w:p>
-      <w:r>
-        <w:rPr>
-          <w:rFonts w:ascii="Segoe UI Emoji" w:hAnsi="Segoe UI Emoji" w:cs="Segoe UI Emoji"/>
-          <w:b/>
-          <w:bCs/>
-        </w:rPr>
-        <w:t>👶</w:t>
-      </w:r>
-      <w:r>
-        <w:rPr>
-          <w:b/>
-          <w:bCs/>
-        </w:rPr>
-        <w:t xml:space="preserve"> Para niño</w:t>
-      </w:r>
-      <w:r>
-        <w:t>: ¡Momento FAVORITO del viaje! Los lobos son espectaculares</w:t>
-      </w:r>
-    </w:p>
-    <w:p>
-      <w:r>
-        <w:pict w14:anchorId="23A46BEA">
-          <v:rect id="_x0000_i1175" style="width:0;height:1.5pt" o:hralign="center" o:hrstd="t" o:hr="t" fillcolor="#a0a0a0" stroked="f"/>
-        </w:pict>
-      </w:r>
-    </w:p>
-    <w:p>
-      <w:r>
-        <w:rPr>
-          <w:b/>
-          <w:bCs/>
-        </w:rPr>
-        <w:t>2:15-3:00 PM</w:t>
-      </w:r>
-      <w:r>
-        <w:t xml:space="preserve">: </w:t>
-      </w:r>
-      <w:r>
-        <w:rPr>
-          <w:b/>
-          <w:bCs/>
-        </w:rPr>
-        <w:t>COSTANERA ARTURO PRAT</w:t>
-      </w:r>
-      <w:r>
-        <w:t xml:space="preserve"> (45 min):</w:t>
-      </w:r>
-    </w:p>
-    <w:p>
-      <w:r>
-        <w:rPr>
-          <w:b/>
-          <w:bCs/>
-        </w:rPr>
-        <w:t>Qué hacer:</w:t>
-      </w:r>
-    </w:p>
-    <w:p>
-      <w:pPr>
-        <w:numPr>
-          <w:ilvl w:val="0"/>
-          <w:numId w:val="19"/>
-        </w:numPr>
-      </w:pPr>
-      <w:r>
-        <w:rPr>
-          <w:b/>
-          <w:bCs/>
-        </w:rPr>
-        <w:t>Caminata por la costanera</w:t>
-      </w:r>
-      <w:r>
-        <w:t xml:space="preserve"> (30 min): </w:t>
-      </w:r>
-    </w:p>
-    <w:p>
-      <w:pPr>
-        <w:numPr>
-          <w:ilvl w:val="1"/>
-          <w:numId w:val="19"/>
-        </w:numPr>
-      </w:pPr>
-      <w:r>
-        <w:t>Río Calle Calle</w:t>
-      </w:r>
-    </w:p>
-    <w:p>
-      <w:pPr>
-        <w:numPr>
-          <w:ilvl w:val="1"/>
-          <w:numId w:val="19"/>
-        </w:numPr>
-      </w:pPr>
-      <w:r>
-        <w:t>Vista de la ciudad</w:t>
-      </w:r>
-    </w:p>
-    <w:p>
-      <w:pPr>
-        <w:numPr>
-          <w:ilvl w:val="1"/>
-          <w:numId w:val="19"/>
-        </w:numPr>
-      </w:pPr>
-      <w:r>
-        <w:t>El niño puede correr</w:t>
-      </w:r>
-    </w:p>
-    <w:p>
-      <w:pPr>
-        <w:numPr>
-          <w:ilvl w:val="0"/>
-          <w:numId w:val="19"/>
-        </w:numPr>
-      </w:pPr>
-      <w:r>
-        <w:rPr>
-          <w:b/>
-          <w:bCs/>
-        </w:rPr>
-        <w:t>Torreón de Los Canelos</w:t>
-      </w:r>
-      <w:r>
-        <w:t xml:space="preserve"> (15 min - opcional): </w:t>
-      </w:r>
-    </w:p>
-    <w:p>
-      <w:pPr>
-        <w:numPr>
-          <w:ilvl w:val="1"/>
-          <w:numId w:val="19"/>
-        </w:numPr>
-      </w:pPr>
-      <w:r>
-        <w:t>Fuerte histórico</w:t>
-      </w:r>
-    </w:p>
-    <w:p>
-      <w:pPr>
-        <w:numPr>
-          <w:ilvl w:val="1"/>
-          <w:numId w:val="19"/>
-        </w:numPr>
-      </w:pPr>
-      <w:r>
-        <w:t>Vista panorámica</w:t>
-      </w:r>
-    </w:p>
-    <w:p>
-      <w:pPr>
-        <w:numPr>
-          <w:ilvl w:val="1"/>
-          <w:numId w:val="19"/>
-        </w:numPr>
-      </w:pPr>
-      <w:r>
-        <w:t>Skip si el niño está cansado</w:t>
-      </w:r>
-    </w:p>
-    <w:p>
-      <w:r>
-        <w:pict w14:anchorId="75CCB90F">
-          <v:rect id="_x0000_i1176" style="width:0;height:1.5pt" o:hralign="center" o:hrstd="t" o:hr="t" fillcolor="#a0a0a0" stroked="f"/>
-        </w:pict>
-      </w:r>
-    </w:p>
-    <w:p>
-      <w:r>
-        <w:rPr>
-          <w:b/>
-          <w:bCs/>
-        </w:rPr>
-        <w:t>3:00-3:30 PM</w:t>
-      </w:r>
-      <w:r>
-        <w:t xml:space="preserve">: </w:t>
-      </w:r>
-      <w:r>
-        <w:rPr>
-          <w:b/>
-          <w:bCs/>
-        </w:rPr>
-        <w:t>Última parada en Valdivia</w:t>
-      </w:r>
-      <w:r>
-        <w:t xml:space="preserve"> (30 min - opcional):</w:t>
-      </w:r>
-    </w:p>
-    <w:p>
-      <w:r>
-        <w:rPr>
-          <w:b/>
-          <w:bCs/>
-        </w:rPr>
-        <w:lastRenderedPageBreak/>
-        <w:t>Opciones:</w:t>
-      </w:r>
-    </w:p>
-    <w:p>
-      <w:pPr>
-        <w:numPr>
-          <w:ilvl w:val="0"/>
-          <w:numId w:val="20"/>
-        </w:numPr>
-      </w:pPr>
-      <w:r>
-        <w:rPr>
-          <w:b/>
-          <w:bCs/>
-        </w:rPr>
-        <w:t>Feria Fluvial/artesanía</w:t>
-      </w:r>
-      <w:r>
-        <w:t xml:space="preserve"> (15 min)</w:t>
-      </w:r>
-    </w:p>
-    <w:p>
-      <w:pPr>
-        <w:numPr>
-          <w:ilvl w:val="0"/>
-          <w:numId w:val="20"/>
-        </w:numPr>
-      </w:pPr>
-      <w:r>
-        <w:rPr>
-          <w:b/>
-          <w:bCs/>
-        </w:rPr>
-        <w:t>Helados</w:t>
-      </w:r>
-      <w:r>
-        <w:t xml:space="preserve"> (Heladería Entrelagos es famosa)</w:t>
-      </w:r>
-    </w:p>
-    <w:p>
-      <w:pPr>
-        <w:numPr>
-          <w:ilvl w:val="0"/>
-          <w:numId w:val="20"/>
-        </w:numPr>
-      </w:pPr>
-      <w:r>
-        <w:rPr>
-          <w:b/>
-          <w:bCs/>
-        </w:rPr>
-        <w:t>Baño/descanso</w:t>
-      </w:r>
-      <w:r>
-        <w:t xml:space="preserve"> antes del viaje largo</w:t>
-      </w:r>
-    </w:p>
-    <w:p>
-      <w:r>
-        <w:pict w14:anchorId="49E47879">
-          <v:rect id="_x0000_i1177" style="width:0;height:1.5pt" o:hralign="center" o:hrstd="t" o:hr="t" fillcolor="#a0a0a0" stroked="f"/>
-        </w:pict>
-      </w:r>
-    </w:p>
-    <w:p>
-      <w:pPr>
-        <w:rPr>
-          <w:b/>
-          <w:bCs/>
-        </w:rPr>
-      </w:pPr>
-      <w:r>
-        <w:rPr>
-          <w:b/>
-          <w:bCs/>
-        </w:rPr>
-        <w:t>TARDE/NOCHE:</w:t>
-      </w:r>
-    </w:p>
-    <w:p>
-      <w:r>
-        <w:rPr>
-          <w:b/>
-          <w:bCs/>
-        </w:rPr>
-        <w:t>3:30-6:30 PM</w:t>
-      </w:r>
-      <w:r>
-        <w:t xml:space="preserve">: </w:t>
-      </w:r>
-      <w:r>
-        <w:rPr>
-          <w:b/>
-          <w:bCs/>
-        </w:rPr>
-        <w:t>VALDIVIA → TRAIGUÉN</w:t>
-      </w:r>
-      <w:r>
-        <w:t xml:space="preserve"> (200 km, 3h)</w:t>
-      </w:r>
-    </w:p>
-    <w:p>
-      <w:r>
-        <w:rPr>
-          <w:b/>
-          <w:bCs/>
-        </w:rPr>
-        <w:t>Ruta:</w:t>
-      </w:r>
-    </w:p>
-    <w:p>
-      <w:pPr>
-        <w:numPr>
-          <w:ilvl w:val="0"/>
-          <w:numId w:val="21"/>
-        </w:numPr>
-      </w:pPr>
-      <w:r>
-        <w:t>Valdivia → Ruta 5 Sur</w:t>
-      </w:r>
-    </w:p>
-    <w:p>
-      <w:pPr>
-        <w:numPr>
-          <w:ilvl w:val="0"/>
-          <w:numId w:val="21"/>
-        </w:numPr>
-      </w:pPr>
-      <w:r>
-        <w:t xml:space="preserve">Paradas estratégicas cada 1.5h: </w:t>
-      </w:r>
-    </w:p>
-    <w:p>
-      <w:pPr>
-        <w:numPr>
-          <w:ilvl w:val="1"/>
-          <w:numId w:val="21"/>
-        </w:numPr>
-      </w:pPr>
-      <w:r>
-        <w:rPr>
-          <w:b/>
-          <w:bCs/>
-        </w:rPr>
-        <w:t>Parada 1</w:t>
-      </w:r>
-      <w:r>
-        <w:t xml:space="preserve"> (~5:00 PM): Gasolinera para baño/snacks</w:t>
-      </w:r>
-    </w:p>
-    <w:p>
-      <w:pPr>
-        <w:numPr>
-          <w:ilvl w:val="1"/>
-          <w:numId w:val="21"/>
-        </w:numPr>
-      </w:pPr>
-      <w:r>
-        <w:rPr>
-          <w:b/>
-          <w:bCs/>
-        </w:rPr>
-        <w:t>Parada 2</w:t>
-      </w:r>
-      <w:r>
-        <w:t xml:space="preserve"> (~6:00 PM): Última parada si es necesario</w:t>
-      </w:r>
-    </w:p>
-    <w:p>
-      <w:r>
-        <w:rPr>
-          <w:rFonts w:ascii="Segoe UI Emoji" w:hAnsi="Segoe UI Emoji" w:cs="Segoe UI Emoji"/>
-          <w:b/>
-          <w:bCs/>
-        </w:rPr>
-        <w:t>👶</w:t>
-      </w:r>
-      <w:r>
-        <w:rPr>
-          <w:b/>
-          <w:bCs/>
-        </w:rPr>
-        <w:t xml:space="preserve"> Tips para el niño:</w:t>
-      </w:r>
-    </w:p>
-    <w:p>
-      <w:pPr>
-        <w:numPr>
-          <w:ilvl w:val="0"/>
-          <w:numId w:val="22"/>
-        </w:numPr>
-      </w:pPr>
-      <w:r>
-        <w:t>Snacks preparados</w:t>
-      </w:r>
-    </w:p>
-    <w:p>
-      <w:pPr>
-        <w:numPr>
-          <w:ilvl w:val="0"/>
-          <w:numId w:val="22"/>
-        </w:numPr>
-      </w:pPr>
-      <w:r>
-        <w:t>Música infantil</w:t>
-      </w:r>
-    </w:p>
-    <w:p>
-      <w:pPr>
-        <w:numPr>
-          <w:ilvl w:val="0"/>
-          <w:numId w:val="22"/>
-        </w:numPr>
-      </w:pPr>
-      <w:r>
-        <w:t>Tablet/películas descargadas</w:t>
-      </w:r>
-    </w:p>
-    <w:p>
-      <w:pPr>
-        <w:numPr>
-          <w:ilvl w:val="0"/>
-          <w:numId w:val="22"/>
-        </w:numPr>
-      </w:pPr>
-      <w:r>
-        <w:t>Juegos en el auto</w:t>
-      </w:r>
-    </w:p>
-    <w:p>
-      <w:pPr>
-        <w:numPr>
-          <w:ilvl w:val="0"/>
-          <w:numId w:val="22"/>
-        </w:numPr>
-      </w:pPr>
-      <w:r>
-        <w:t>Paradas obligatorias cada 1.5h</w:t>
-      </w:r>
-    </w:p>
-    <w:p>
-      <w:r>
-        <w:rPr>
-          <w:b/>
-          <w:bCs/>
-        </w:rPr>
-        <w:t>6:30 PM</w:t>
-      </w:r>
-      <w:r>
-        <w:t xml:space="preserve">: </w:t>
-      </w:r>
-      <w:r>
-        <w:rPr>
-          <w:b/>
-          <w:bCs/>
-        </w:rPr>
-        <w:t>LLEGADA TRAIGUÉN</w:t>
-      </w:r>
-      <w:r>
-        <w:t xml:space="preserve"> </w:t>
-      </w:r>
-      <w:r>
-        <w:rPr>
-          <w:rFonts w:ascii="Segoe UI Emoji" w:hAnsi="Segoe UI Emoji" w:cs="Segoe UI Emoji"/>
-        </w:rPr>
-        <w:t>✅</w:t>
-      </w:r>
-    </w:p>
-    <w:p>
-      <w:r>
-        <w:pict w14:anchorId="5CEE95E5">
-          <v:rect id="_x0000_i1178" style="width:0;height:1.5pt" o:hralign="center" o:hrstd="t" o:hr="t" fillcolor="#a0a0a0" stroked="f"/>
-        </w:pict>
-      </w:r>
-    </w:p>
-    <w:p>
-      <w:r>
-        <w:rPr>
-          <w:rFonts w:ascii="Segoe UI Emoji" w:hAnsi="Segoe UI Emoji" w:cs="Segoe UI Emoji"/>
-        </w:rPr>
-        <w:t>⏱️</w:t>
-      </w:r>
-      <w:r>
-        <w:t xml:space="preserve"> </w:t>
-      </w:r>
-      <w:r>
-        <w:rPr>
-          <w:b/>
-          <w:bCs/>
-        </w:rPr>
-        <w:t>Manejo total día 6</w:t>
-      </w:r>
-      <w:r>
-        <w:t>: 5.5 horas</w:t>
-      </w:r>
-      <w:r>
-        <w:br/>
-      </w:r>
-      <w:r>
-        <w:rPr>
-          <w:rFonts w:ascii="Segoe UI Emoji" w:hAnsi="Segoe UI Emoji" w:cs="Segoe UI Emoji"/>
-        </w:rPr>
-        <w:t>⏱️</w:t>
-      </w:r>
-      <w:r>
-        <w:t xml:space="preserve"> </w:t>
-      </w:r>
-      <w:r>
-        <w:rPr>
-          <w:b/>
-          <w:bCs/>
-        </w:rPr>
-        <w:t>Duración total</w:t>
-      </w:r>
-      <w:r>
-        <w:t>: 11 horas (7:30 AM - 6:30 PM)</w:t>
-      </w:r>
-      <w:r>
-        <w:br/>
-      </w:r>
-      <w:r>
-        <w:rPr>
-          <w:rFonts w:ascii="Segoe UI Emoji" w:hAnsi="Segoe UI Emoji" w:cs="Segoe UI Emoji"/>
-        </w:rPr>
-        <w:t>👶</w:t>
-      </w:r>
-      <w:r>
-        <w:t xml:space="preserve"> </w:t>
-      </w:r>
-      <w:r>
-        <w:rPr>
-          <w:b/>
-          <w:bCs/>
-        </w:rPr>
-        <w:t>Nivel niño</w:t>
-      </w:r>
-      <w:r>
-        <w:t>: MODERADO - largo pero Mercado Fluvial compensa</w:t>
-      </w:r>
-      <w:r>
-        <w:br/>
-      </w:r>
-      <w:r>
-        <w:rPr>
-          <w:rFonts w:ascii="Segoe UI Emoji" w:hAnsi="Segoe UI Emoji" w:cs="Segoe UI Emoji"/>
-        </w:rPr>
-        <w:t>🎯</w:t>
-      </w:r>
-      <w:r>
-        <w:t xml:space="preserve"> </w:t>
-      </w:r>
-      <w:r>
-        <w:rPr>
-          <w:b/>
-          <w:bCs/>
-        </w:rPr>
-        <w:t>Imperdibles visitados</w:t>
-      </w:r>
-      <w:r>
-        <w:t>: 3 (Frutillar, Osorno express, Valdivia completo)</w:t>
       </w:r>
     </w:p>
     <w:p/>
@@ -8024,6 +6035,7 @@
   <w:style w:type="character" w:default="1" w:styleId="Fuentedeprrafopredeter">
     <w:name w:val="Default Paragraph Font"/>
     <w:uiPriority w:val="1"/>
+    <w:semiHidden/>
     <w:unhideWhenUsed/>
   </w:style>
   <w:style w:type="table" w:default="1" w:styleId="Tablanormal">

</xml_diff>